<commit_message>
doc(documents): correction v0.0.8 FINAL
</commit_message>
<xml_diff>
--- a/documents/tools/GUIA TRABAJO DE TITULACIÓN 2015.docx
+++ b/documents/tools/GUIA TRABAJO DE TITULACIÓN 2015.docx
@@ -1,6 +1,6 @@
 
 <file path=word/document.xml><?xml version="1.0" encoding="utf-8"?>
-<w:document xmlns:wpc="http://schemas.microsoft.com/office/word/2010/wordprocessingCanvas" xmlns:mc="http://schemas.openxmlformats.org/markup-compatibility/2006" xmlns:o="urn:schemas-microsoft-com:office:office" xmlns:r="http://schemas.openxmlformats.org/officeDocument/2006/relationships" xmlns:m="http://schemas.openxmlformats.org/officeDocument/2006/math" xmlns:v="urn:schemas-microsoft-com:vml" xmlns:wp14="http://schemas.microsoft.com/office/word/2010/wordprocessingDrawing" xmlns:wp="http://schemas.openxmlformats.org/drawingml/2006/wordprocessingDrawing" xmlns:w10="urn:schemas-microsoft-com:office:word" xmlns:w="http://schemas.openxmlformats.org/wordprocessingml/2006/main" xmlns:w14="http://schemas.microsoft.com/office/word/2010/wordml" xmlns:w15="http://schemas.microsoft.com/office/word/2012/wordml" xmlns:wpg="http://schemas.microsoft.com/office/word/2010/wordprocessingGroup" xmlns:wpi="http://schemas.microsoft.com/office/word/2010/wordprocessingInk" xmlns:wne="http://schemas.microsoft.com/office/word/2006/wordml" xmlns:wps="http://schemas.microsoft.com/office/word/2010/wordprocessingShape" mc:Ignorable="w14 w15 wp14">
+<w:document xmlns:wpc="http://schemas.microsoft.com/office/word/2010/wordprocessingCanvas" xmlns:cx="http://schemas.microsoft.com/office/drawing/2014/chartex" xmlns:cx1="http://schemas.microsoft.com/office/drawing/2015/9/8/chartex" xmlns:cx2="http://schemas.microsoft.com/office/drawing/2015/10/21/chartex" xmlns:cx3="http://schemas.microsoft.com/office/drawing/2016/5/9/chartex" xmlns:cx4="http://schemas.microsoft.com/office/drawing/2016/5/10/chartex" xmlns:cx5="http://schemas.microsoft.com/office/drawing/2016/5/11/chartex" xmlns:cx6="http://schemas.microsoft.com/office/drawing/2016/5/12/chartex" xmlns:cx7="http://schemas.microsoft.com/office/drawing/2016/5/13/chartex" xmlns:cx8="http://schemas.microsoft.com/office/drawing/2016/5/14/chartex" xmlns:mc="http://schemas.openxmlformats.org/markup-compatibility/2006" xmlns:aink="http://schemas.microsoft.com/office/drawing/2016/ink" xmlns:am3d="http://schemas.microsoft.com/office/drawing/2017/model3d" xmlns:o="urn:schemas-microsoft-com:office:office" xmlns:oel="http://schemas.microsoft.com/office/2019/extlst" xmlns:r="http://schemas.openxmlformats.org/officeDocument/2006/relationships" xmlns:m="http://schemas.openxmlformats.org/officeDocument/2006/math" xmlns:v="urn:schemas-microsoft-com:vml" xmlns:wp14="http://schemas.microsoft.com/office/word/2010/wordprocessingDrawing" xmlns:wp="http://schemas.openxmlformats.org/drawingml/2006/wordprocessingDrawing" xmlns:w10="urn:schemas-microsoft-com:office:word" xmlns:w="http://schemas.openxmlformats.org/wordprocessingml/2006/main" xmlns:w14="http://schemas.microsoft.com/office/word/2010/wordml" xmlns:w15="http://schemas.microsoft.com/office/word/2012/wordml" xmlns:w16cex="http://schemas.microsoft.com/office/word/2018/wordml/cex" xmlns:w16cid="http://schemas.microsoft.com/office/word/2016/wordml/cid" xmlns:w16="http://schemas.microsoft.com/office/word/2018/wordml" xmlns:w16sdtdh="http://schemas.microsoft.com/office/word/2020/wordml/sdtdatahash" xmlns:w16se="http://schemas.microsoft.com/office/word/2015/wordml/symex" xmlns:wpg="http://schemas.microsoft.com/office/word/2010/wordprocessingGroup" xmlns:wpi="http://schemas.microsoft.com/office/word/2010/wordprocessingInk" xmlns:wne="http://schemas.microsoft.com/office/word/2006/wordml" xmlns:wps="http://schemas.microsoft.com/office/word/2010/wordprocessingShape" mc:Ignorable="w14 w15 w16se w16cid w16 w16cex w16sdtdh wp14">
   <w:body>
     <w:p>
       <w:pPr>
@@ -374,7 +374,6 @@
         </w:rPr>
         <w:t xml:space="preserve">M. </w:t>
       </w:r>
-      <w:proofErr w:type="spellStart"/>
       <w:r>
         <w:rPr>
           <w:rFonts w:ascii="Arial" w:hAnsi="Arial" w:cs="Arial"/>
@@ -385,9 +384,8 @@
           <w:szCs w:val="36"/>
           <w:lang w:val="es-ES_tradnl"/>
         </w:rPr>
-        <w:t>Davalos</w:t>
-      </w:r>
-      <w:proofErr w:type="spellEnd"/>
+        <w:t xml:space="preserve">Davalos </w:t>
+      </w:r>
       <w:r>
         <w:rPr>
           <w:rFonts w:ascii="Arial" w:hAnsi="Arial" w:cs="Arial"/>
@@ -398,9 +396,14 @@
           <w:szCs w:val="36"/>
           <w:lang w:val="es-ES_tradnl"/>
         </w:rPr>
-        <w:t xml:space="preserve"> </w:t>
-      </w:r>
-      <w:r>
+        <w:t>Caballero</w:t>
+      </w:r>
+    </w:p>
+    <w:p>
+      <w:pPr>
+        <w:spacing w:line="140" w:lineRule="atLeast"/>
+        <w:contextualSpacing/>
+        <w:jc w:val="right"/>
         <w:rPr>
           <w:rFonts w:ascii="Arial" w:hAnsi="Arial" w:cs="Arial"/>
           <w:b/>
@@ -410,14 +413,8 @@
           <w:szCs w:val="36"/>
           <w:lang w:val="es-ES_tradnl"/>
         </w:rPr>
-        <w:t>Caballero</w:t>
-      </w:r>
-    </w:p>
-    <w:p>
-      <w:pPr>
-        <w:spacing w:line="140" w:lineRule="atLeast"/>
-        <w:contextualSpacing/>
-        <w:jc w:val="right"/>
+      </w:pPr>
+      <w:r>
         <w:rPr>
           <w:rFonts w:ascii="Arial" w:hAnsi="Arial" w:cs="Arial"/>
           <w:b/>
@@ -427,8 +424,14 @@
           <w:szCs w:val="36"/>
           <w:lang w:val="es-ES_tradnl"/>
         </w:rPr>
-      </w:pPr>
-      <w:r>
+        <w:t>Ing. Ramiro Durán Quiroga</w:t>
+      </w:r>
+    </w:p>
+    <w:p>
+      <w:pPr>
+        <w:spacing w:line="140" w:lineRule="atLeast"/>
+        <w:contextualSpacing/>
+        <w:jc w:val="right"/>
         <w:rPr>
           <w:rFonts w:ascii="Arial" w:hAnsi="Arial" w:cs="Arial"/>
           <w:b/>
@@ -438,14 +441,8 @@
           <w:szCs w:val="36"/>
           <w:lang w:val="es-ES_tradnl"/>
         </w:rPr>
-        <w:t>Ing. Ramiro Durán Quiroga</w:t>
-      </w:r>
-    </w:p>
-    <w:p>
-      <w:pPr>
-        <w:spacing w:line="140" w:lineRule="atLeast"/>
-        <w:contextualSpacing/>
-        <w:jc w:val="right"/>
+      </w:pPr>
+      <w:r>
         <w:rPr>
           <w:rFonts w:ascii="Arial" w:hAnsi="Arial" w:cs="Arial"/>
           <w:b/>
@@ -455,7 +452,9 @@
           <w:szCs w:val="36"/>
           <w:lang w:val="es-ES_tradnl"/>
         </w:rPr>
-      </w:pPr>
+        <w:t xml:space="preserve">Ing. Rodolfo </w:t>
+      </w:r>
+      <w:proofErr w:type="spellStart"/>
       <w:r>
         <w:rPr>
           <w:rFonts w:ascii="Arial" w:hAnsi="Arial" w:cs="Arial"/>
@@ -466,9 +465,9 @@
           <w:szCs w:val="36"/>
           <w:lang w:val="es-ES_tradnl"/>
         </w:rPr>
-        <w:t xml:space="preserve">Ing. Rodolfo </w:t>
-      </w:r>
-      <w:proofErr w:type="spellStart"/>
+        <w:t>Villafan</w:t>
+      </w:r>
+      <w:proofErr w:type="spellEnd"/>
       <w:r>
         <w:rPr>
           <w:rFonts w:ascii="Arial" w:hAnsi="Arial" w:cs="Arial"/>
@@ -479,10 +478,14 @@
           <w:szCs w:val="36"/>
           <w:lang w:val="es-ES_tradnl"/>
         </w:rPr>
-        <w:t>Villafan</w:t>
-      </w:r>
-      <w:proofErr w:type="spellEnd"/>
-      <w:r>
+        <w:t xml:space="preserve"> Sandi</w:t>
+      </w:r>
+    </w:p>
+    <w:p>
+      <w:pPr>
+        <w:spacing w:line="140" w:lineRule="atLeast"/>
+        <w:contextualSpacing/>
+        <w:jc w:val="right"/>
         <w:rPr>
           <w:rFonts w:ascii="Arial" w:hAnsi="Arial" w:cs="Arial"/>
           <w:b/>
@@ -492,14 +495,8 @@
           <w:szCs w:val="36"/>
           <w:lang w:val="es-ES_tradnl"/>
         </w:rPr>
-        <w:t xml:space="preserve"> Sandi</w:t>
-      </w:r>
-    </w:p>
-    <w:p>
-      <w:pPr>
-        <w:spacing w:line="140" w:lineRule="atLeast"/>
-        <w:contextualSpacing/>
-        <w:jc w:val="right"/>
+      </w:pPr>
+      <w:r>
         <w:rPr>
           <w:rFonts w:ascii="Arial" w:hAnsi="Arial" w:cs="Arial"/>
           <w:b/>
@@ -509,7 +506,9 @@
           <w:szCs w:val="36"/>
           <w:lang w:val="es-ES_tradnl"/>
         </w:rPr>
-      </w:pPr>
+        <w:t xml:space="preserve">Ing. </w:t>
+      </w:r>
+      <w:proofErr w:type="spellStart"/>
       <w:r>
         <w:rPr>
           <w:rFonts w:ascii="Arial" w:hAnsi="Arial" w:cs="Arial"/>
@@ -520,9 +519,8 @@
           <w:szCs w:val="36"/>
           <w:lang w:val="es-ES_tradnl"/>
         </w:rPr>
-        <w:t xml:space="preserve">Ing. </w:t>
-      </w:r>
-      <w:proofErr w:type="spellStart"/>
+        <w:t>V</w:t>
+      </w:r>
       <w:r>
         <w:rPr>
           <w:rFonts w:ascii="Arial" w:hAnsi="Arial" w:cs="Arial"/>
@@ -533,8 +531,9 @@
           <w:szCs w:val="36"/>
           <w:lang w:val="es-ES_tradnl"/>
         </w:rPr>
-        <w:t>V</w:t>
-      </w:r>
+        <w:t>iktoria</w:t>
+      </w:r>
+      <w:proofErr w:type="spellEnd"/>
       <w:r>
         <w:rPr>
           <w:rFonts w:ascii="Arial" w:hAnsi="Arial" w:cs="Arial"/>
@@ -545,9 +544,9 @@
           <w:szCs w:val="36"/>
           <w:lang w:val="es-ES_tradnl"/>
         </w:rPr>
-        <w:t>iktoria</w:t>
-      </w:r>
-      <w:proofErr w:type="spellEnd"/>
+        <w:t xml:space="preserve"> </w:t>
+      </w:r>
+      <w:proofErr w:type="spellStart"/>
       <w:r>
         <w:rPr>
           <w:rFonts w:ascii="Arial" w:hAnsi="Arial" w:cs="Arial"/>
@@ -558,8 +557,9 @@
           <w:szCs w:val="36"/>
           <w:lang w:val="es-ES_tradnl"/>
         </w:rPr>
-        <w:t xml:space="preserve"> Belianskaya</w:t>
-      </w:r>
+        <w:t>Belianskaya</w:t>
+      </w:r>
+      <w:proofErr w:type="spellEnd"/>
       <w:r>
         <w:rPr>
           <w:rFonts w:ascii="Arial" w:hAnsi="Arial" w:cs="Arial"/>
@@ -727,11 +727,10 @@
           <w:docPartUnique/>
         </w:docPartObj>
       </w:sdtPr>
-      <w:sdtEndPr/>
       <w:sdtContent>
         <w:p>
           <w:pPr>
-            <w:pStyle w:val="TtulodeTDC"/>
+            <w:pStyle w:val="TtuloTDC"/>
           </w:pPr>
         </w:p>
         <w:p>
@@ -9986,7 +9985,21 @@
                 <w:rStyle w:val="Hipervnculo"/>
                 <w:noProof/>
               </w:rPr>
-              <w:t>ANEXO I. PORTADA PRINCIPAL EN LA TAPA DURA</w:t>
+              <w:t xml:space="preserve">ANEXO I. PORTADA PRINCIPAL EN </w:t>
+            </w:r>
+            <w:r>
+              <w:rPr>
+                <w:rStyle w:val="Hipervnculo"/>
+                <w:noProof/>
+              </w:rPr>
+              <w:t>L</w:t>
+            </w:r>
+            <w:r>
+              <w:rPr>
+                <w:rStyle w:val="Hipervnculo"/>
+                <w:noProof/>
+              </w:rPr>
+              <w:t>A TAPA DURA</w:t>
             </w:r>
             <w:r>
               <w:rPr>
@@ -11506,21 +11519,7 @@
         <w:rPr>
           <w:rFonts w:cs="Arial"/>
         </w:rPr>
-        <w:t xml:space="preserve">. Un perfil debe constituirse en el resultado de una planificación cuidadosa que es desarrollada de manera secuencial y ordenada. Durante la elaboración del perfil, el </w:t>
-      </w:r>
-      <w:proofErr w:type="spellStart"/>
-      <w:r>
-        <w:rPr>
-          <w:rFonts w:cs="Arial"/>
-        </w:rPr>
-        <w:t>tesista</w:t>
-      </w:r>
-      <w:proofErr w:type="spellEnd"/>
-      <w:r>
-        <w:rPr>
-          <w:rFonts w:cs="Arial"/>
-        </w:rPr>
-        <w:t xml:space="preserve"> organiza y analiza toda la información leída, de tal manera que se encuentra capaz de escribir una propuesta formal de tesis que incluye los objetivos y metas que se propone lograr con él estudio que se ha de realizar” </w:t>
+        <w:t xml:space="preserve">. Un perfil debe constituirse en el resultado de una planificación cuidadosa que es desarrollada de manera secuencial y ordenada. Durante la elaboración del perfil, el tesista organiza y analiza toda la información leída, de tal manera que se encuentra capaz de escribir una propuesta formal de tesis que incluye los objetivos y metas que se propone lograr con él estudio que se ha de realizar” </w:t>
       </w:r>
       <w:r>
         <w:rPr>
@@ -12587,21 +12586,12 @@
                 <w:szCs w:val="20"/>
               </w:rPr>
             </w:pPr>
-            <w:proofErr w:type="spellStart"/>
             <w:r>
               <w:rPr>
                 <w:sz w:val="20"/>
                 <w:szCs w:val="20"/>
               </w:rPr>
-              <w:t>Operacionalización</w:t>
-            </w:r>
-            <w:proofErr w:type="spellEnd"/>
-            <w:r>
-              <w:rPr>
-                <w:sz w:val="20"/>
-                <w:szCs w:val="20"/>
-              </w:rPr>
-              <w:t xml:space="preserve"> de variables </w:t>
+              <w:t xml:space="preserve">Operacionalización de variables </w:t>
             </w:r>
           </w:p>
           <w:p>
@@ -13204,21 +13194,20 @@
         </w:rPr>
         <w:t xml:space="preserve">pregunta, de tal manera que incite una respuesta coherente y precisa. </w:t>
       </w:r>
-      <w:proofErr w:type="spellStart"/>
       <w:r>
         <w:rPr>
           <w:b w:val="0"/>
           <w:i w:val="0"/>
-        </w:rPr>
-        <w:t>Es</w:t>
-      </w:r>
-      <w:proofErr w:type="spellEnd"/>
+          <w:lang w:val="es-ES"/>
+        </w:rPr>
+        <w:t xml:space="preserve">Es muy importante que la formulación del problema se realice con procedimientos técnicos, es decir, debe ser preciso y exacto, porque de ello dependerán las conclusiones y resultados a los que se lleguen. El problema formulado debe contener la variable o variables de estudio con relación al tipo o diseño de investigación. </w:t>
+      </w:r>
       <w:r>
         <w:rPr>
           <w:b w:val="0"/>
           <w:i w:val="0"/>
         </w:rPr>
-        <w:t xml:space="preserve"> </w:t>
+        <w:t xml:space="preserve">Es </w:t>
       </w:r>
       <w:proofErr w:type="spellStart"/>
       <w:r>
@@ -13226,7 +13215,7 @@
           <w:b w:val="0"/>
           <w:i w:val="0"/>
         </w:rPr>
-        <w:t>muy</w:t>
+        <w:t>importante</w:t>
       </w:r>
       <w:proofErr w:type="spellEnd"/>
       <w:r>
@@ -13242,7 +13231,7 @@
           <w:b w:val="0"/>
           <w:i w:val="0"/>
         </w:rPr>
-        <w:t>importante</w:t>
+        <w:t>considerar</w:t>
       </w:r>
       <w:proofErr w:type="spellEnd"/>
       <w:r>
@@ -13250,23 +13239,23 @@
           <w:b w:val="0"/>
           <w:i w:val="0"/>
         </w:rPr>
-        <w:t xml:space="preserve"> que la formulación </w:t>
-      </w:r>
-      <w:proofErr w:type="gramStart"/>
+        <w:t xml:space="preserve"> </w:t>
+      </w:r>
+      <w:proofErr w:type="spellStart"/>
       <w:r>
         <w:rPr>
           <w:b w:val="0"/>
           <w:i w:val="0"/>
         </w:rPr>
-        <w:t>del</w:t>
-      </w:r>
-      <w:proofErr w:type="gramEnd"/>
+        <w:t>los</w:t>
+      </w:r>
+      <w:proofErr w:type="spellEnd"/>
       <w:r>
         <w:rPr>
           <w:b w:val="0"/>
           <w:i w:val="0"/>
         </w:rPr>
-        <w:t xml:space="preserve"> problema se realice con procedimientos técnicos, es decir, debe ser preciso y exacto, porque de ello dependerán las conclusiones y resultados a los que se lleguen. El problema formulado debe contener la variable o variables de estudio con relación al tipo o diseño de investigación. Es importante considerar los siguientes criterios:</w:t>
+        <w:t xml:space="preserve"> siguientes criterios:</w:t>
       </w:r>
     </w:p>
     <w:p>
@@ -13452,15 +13441,7 @@
     </w:p>
     <w:p>
       <w:r>
-        <w:t xml:space="preserve">Estos objetivos están relacionados con los resultados o propósitos más específicos, que se obtienen (del desglose) del objetivo general, denominados también objetivos secundarios, </w:t>
-      </w:r>
-      <w:proofErr w:type="spellStart"/>
-      <w:r>
-        <w:t>subobjetivos</w:t>
-      </w:r>
-      <w:proofErr w:type="spellEnd"/>
-      <w:r>
-        <w:t>, objetivos subsidiarios o derivados. La factorización  de los conceptos o variables es un buen recurso para reducir a un menor número posible las variables que se deben considerar en el estudio, evitando de esta manera complicaciones como el número de objetivos específicos.  Al ser derivados del objetivo general con fines metodológicos y operativos se constituyen en guías para las actividades prácticas, como la elaboración de instrumentos de investigación, recogida de datos, análisis, procesamiento y elaboración de conclusiones.</w:t>
+        <w:t>Estos objetivos están relacionados con los resultados o propósitos más específicos, que se obtienen (del desglose) del objetivo general, denominados también objetivos secundarios, subobjetivos, objetivos subsidiarios o derivados. La factorización  de los conceptos o variables es un buen recurso para reducir a un menor número posible las variables que se deben considerar en el estudio, evitando de esta manera complicaciones como el número de objetivos específicos.  Al ser derivados del objetivo general con fines metodológicos y operativos se constituyen en guías para las actividades prácticas, como la elaboración de instrumentos de investigación, recogida de datos, análisis, procesamiento y elaboración de conclusiones.</w:t>
       </w:r>
     </w:p>
     <w:p>
@@ -14228,15 +14209,7 @@
       </w:pPr>
       <w:r>
         <w:lastRenderedPageBreak/>
-        <w:t xml:space="preserve">Revisión minuciosa del marco teórico, cuadro de </w:t>
-      </w:r>
-      <w:proofErr w:type="spellStart"/>
-      <w:r>
-        <w:t>operativización</w:t>
-      </w:r>
-      <w:proofErr w:type="spellEnd"/>
-      <w:r>
-        <w:t xml:space="preserve"> de variables y partes restantes del proyecto de investigación, identificando los términos y palabras que requieren una definición.</w:t>
+        <w:t>Revisión minuciosa del marco teórico, cuadro de operativización de variables y partes restantes del proyecto de investigación, identificando los términos y palabras que requieren una definición.</w:t>
       </w:r>
     </w:p>
     <w:p>
@@ -14510,23 +14483,7 @@
         <w:t xml:space="preserve"> (Escalera, 2002)</w:t>
       </w:r>
       <w:r>
-        <w:t xml:space="preserve">, “40% del peso de la evaluación de la propuesta será dada en esta sección titulada: METODOLOGIA, y es por una mala redacción de esta sección que la mayoría de los perfiles de proyecto son rechazados. Por lo mismo esta sección tiene que ser cuidadosa y sólidamente construida sobre la base de los antecedentes y los objetivos planteados para convencer al evaluador de la solidez de la metodología a ser utilizada. Cuanto más el </w:t>
-      </w:r>
-      <w:proofErr w:type="spellStart"/>
-      <w:r>
-        <w:t>tesista</w:t>
-      </w:r>
-      <w:proofErr w:type="spellEnd"/>
-      <w:r>
-        <w:t xml:space="preserve"> se ha informado, tanto más coherente será la selección de sus variables a ser estudiadas y su plan metodológico, porque el </w:t>
-      </w:r>
-      <w:proofErr w:type="spellStart"/>
-      <w:r>
-        <w:t>tesista</w:t>
-      </w:r>
-      <w:proofErr w:type="spellEnd"/>
-      <w:r>
-        <w:t xml:space="preserve"> que ha hecho un trabajo superficial de información, inevitablemente propondrá un plan vago e incoherente que el asesor deberá rechazar de inmediato. Esto no debe aceptarse como perfil porque en cuestión de proyectos de grado no hay lugar para la improvisación ni la mediocridad”</w:t>
+        <w:t>, “40% del peso de la evaluación de la propuesta será dada en esta sección titulada: METODOLOGIA, y es por una mala redacción de esta sección que la mayoría de los perfiles de proyecto son rechazados. Por lo mismo esta sección tiene que ser cuidadosa y sólidamente construida sobre la base de los antecedentes y los objetivos planteados para convencer al evaluador de la solidez de la metodología a ser utilizada. Cuanto más el tesista se ha informado, tanto más coherente será la selección de sus variables a ser estudiadas y su plan metodológico, porque el tesista que ha hecho un trabajo superficial de información, inevitablemente propondrá un plan vago e incoherente que el asesor deberá rechazar de inmediato. Esto no debe aceptarse como perfil porque en cuestión de proyectos de grado no hay lugar para la improvisación ni la mediocridad”</w:t>
       </w:r>
     </w:p>
     <w:p>
@@ -14569,14 +14526,9 @@
           <w:sz w:val="24"/>
         </w:rPr>
       </w:pPr>
-      <w:proofErr w:type="spellStart"/>
       <w:r>
         <w:lastRenderedPageBreak/>
-        <w:t>Operacionalización</w:t>
-      </w:r>
-      <w:proofErr w:type="spellEnd"/>
-      <w:r>
-        <w:t xml:space="preserve"> de variables </w:t>
+        <w:t xml:space="preserve">Operacionalización de variables </w:t>
       </w:r>
     </w:p>
     <w:p>
@@ -14775,13 +14727,8 @@
           <w:highlight w:val="yellow"/>
         </w:rPr>
       </w:pPr>
-      <w:proofErr w:type="spellStart"/>
-      <w:r>
-        <w:t>Operacionalización</w:t>
-      </w:r>
-      <w:proofErr w:type="spellEnd"/>
-      <w:r>
-        <w:t xml:space="preserve"> de las variables e</w:t>
+      <w:r>
+        <w:t>Operacionalización de las variables e</w:t>
       </w:r>
       <w:r>
         <w:t>s el proceso metodológico que consiste en descomponer o desagregar deductivamente las variables que componen el problema de investigación, partiendo de lo más general a lo más particular. Si las  variables son complejas se dividen en dimensiones, áreas, aspectos, indicadores, índices, subíndices e ítems y si son concretas solo se dividen en indicadores e ítems. Este proceso es la parte operativa de la definición operacional de las variables y su propósito es construir la matriz metodológica para el diseño y elaboración de los instrumentos de medición empírica, los cuales permitirán contrastar la hipótesis prevista.</w:t>
@@ -15260,19 +15207,11 @@
                 <w:szCs w:val="22"/>
               </w:rPr>
             </w:pPr>
-            <w:proofErr w:type="spellStart"/>
             <w:r>
               <w:rPr>
                 <w:szCs w:val="22"/>
               </w:rPr>
-              <w:t>Operacionalización</w:t>
-            </w:r>
-            <w:proofErr w:type="spellEnd"/>
-            <w:r>
-              <w:rPr>
-                <w:szCs w:val="22"/>
-              </w:rPr>
-              <w:t xml:space="preserve"> de variables </w:t>
+              <w:t xml:space="preserve">Operacionalización de variables </w:t>
             </w:r>
           </w:p>
           <w:p>
@@ -15586,11 +15525,11 @@
       </w:r>
       <w:proofErr w:type="spellStart"/>
       <w:r>
-        <w:t>pag</w:t>
+        <w:t>pag.</w:t>
       </w:r>
       <w:proofErr w:type="spellEnd"/>
       <w:r>
-        <w:t>. 78):</w:t>
+        <w:t xml:space="preserve"> 78):</w:t>
       </w:r>
     </w:p>
     <w:p>
@@ -15705,14 +15644,14 @@
         <w:rPr>
           <w:rFonts w:cs="Century Gothic"/>
         </w:rPr>
-        <w:t>pag</w:t>
+        <w:t>pag.</w:t>
       </w:r>
       <w:proofErr w:type="spellEnd"/>
       <w:r>
         <w:rPr>
           <w:rFonts w:cs="Century Gothic"/>
         </w:rPr>
-        <w:t>. 136</w:t>
+        <w:t xml:space="preserve"> 136</w:t>
       </w:r>
       <w:r>
         <w:t>). El investigador en esta etapa dispone de datos que son considerados materia prima que requiere ser procesada, donde los datos darán origen a información que deberá ser interpretada y utilizada adecuadamente.</w:t>
@@ -15746,15 +15685,7 @@
         <w:spacing w:line="276" w:lineRule="auto"/>
       </w:pPr>
       <w:r>
-        <w:t xml:space="preserve">Categorización, el anterior paso exige que se logre una adecuada organización de los grupos, categorías o ítems en que los datos pueden ser asumidos, además de permitir una mayor claridad en cuanto al manejo de los mismos. Se debe establecer las correspondientes y convenientes agrupaciones a las que pertenecen, de acuerdo a los resultados de la etapa de </w:t>
-      </w:r>
-      <w:proofErr w:type="spellStart"/>
-      <w:r>
-        <w:t>operacionalización</w:t>
-      </w:r>
-      <w:proofErr w:type="spellEnd"/>
-      <w:r>
-        <w:t xml:space="preserve">. </w:t>
+        <w:t xml:space="preserve">Categorización, el anterior paso exige que se logre una adecuada organización de los grupos, categorías o ítems en que los datos pueden ser asumidos, además de permitir una mayor claridad en cuanto al manejo de los mismos. Se debe establecer las correspondientes y convenientes agrupaciones a las que pertenecen, de acuerdo a los resultados de la etapa de operacionalización. </w:t>
       </w:r>
     </w:p>
     <w:p>
@@ -15796,11 +15727,11 @@
         <w:t>P</w:t>
       </w:r>
       <w:r>
-        <w:t>ag</w:t>
+        <w:t>ag.</w:t>
       </w:r>
       <w:proofErr w:type="spellEnd"/>
       <w:r>
-        <w:t>. 150).</w:t>
+        <w:t xml:space="preserve"> 150).</w:t>
       </w:r>
     </w:p>
     <w:p>
@@ -15823,55 +15754,47 @@
       </w:r>
       <w:proofErr w:type="spellEnd"/>
       <w:r>
+        <w:t xml:space="preserve"> Sampieri, 2003), el análisis de los datos recolectados puede ser cualitativo,  cuantitativo o mixto en función de la naturaleza y origen de los mismos y de los objetivos perseguidos por la investigación, cada uno presenta diferentes formas para su procesamiento, si se obtuvieron datos cuantitativos, estos deben ser codificados y preparados para su respectiva consideración en un análisis cuantitativo, si lo</w:t>
+      </w:r>
+      <w:r>
+        <w:t xml:space="preserve">s </w:t>
+      </w:r>
+      <w:r>
+        <w:t xml:space="preserve"> datos recolectados son cualitativos, el análisis corresponderá con uno de tipo cualitativo, sin dejar la posibilidad de realizar un análisis cuantitativo posterior a un tratamiento y adecuación previo de carácter cualitativo, lo que corresponde con un análisis mixto.</w:t>
+      </w:r>
+    </w:p>
+    <w:p>
+      <w:r>
+        <w:t>Por lo general el proceso de interpretación de datos se inicia con la descripción de los datos, para posteriormente realizar el análisis estadístico y describir la relación entre las variables involucradas. Todo análisis de datos corresponde a un estudio estadístico serio que se inicia con la colecta de datos ya sea por observación y experimentación, y puede ser de carácter descriptivo o inferencial.</w:t>
+      </w:r>
+    </w:p>
+    <w:p>
+      <w:r>
+        <w:t>El tipo de análisis según (</w:t>
+      </w:r>
+      <w:proofErr w:type="spellStart"/>
+      <w:r>
+        <w:t>Avila</w:t>
+      </w:r>
+      <w:proofErr w:type="spellEnd"/>
+      <w:r>
         <w:t xml:space="preserve"> </w:t>
       </w:r>
       <w:proofErr w:type="spellStart"/>
       <w:r>
-        <w:t>Sampieri</w:t>
+        <w:t>Baray</w:t>
       </w:r>
       <w:proofErr w:type="spellEnd"/>
       <w:r>
-        <w:t>, 2003), el análisis de los datos recolectados puede ser cualitativo,  cuantitativo o mixto en función de la naturaleza y origen de los mismos y de los objetivos perseguidos por la investigación, cada uno presenta diferentes formas para su procesamiento, si se obtuvieron datos cuantitativos, estos deben ser codificados y preparados para su respectiva consideración en un análisis cuantitativo, si lo</w:t>
-      </w:r>
-      <w:r>
-        <w:t xml:space="preserve">s </w:t>
-      </w:r>
-      <w:r>
-        <w:t xml:space="preserve"> datos recolectados son cualitativos, el análisis corresponderá con uno de tipo cualitativo, sin dejar la posibilidad de realizar un análisis cuantitativo posterior a un tratamiento y adecuación previo de carácter cualitativo, lo que corresponde con un análisis mixto.</w:t>
-      </w:r>
-    </w:p>
-    <w:p>
-      <w:r>
-        <w:t>Por lo general el proceso de interpretación de datos se inicia con la descripción de los datos, para posteriormente realizar el análisis estadístico y describir la relación entre las variables involucradas. Todo análisis de datos corresponde a un estudio estadístico serio que se inicia con la colecta de datos ya sea por observación y experimentación, y puede ser de carácter descriptivo o inferencial.</w:t>
-      </w:r>
-    </w:p>
-    <w:p>
-      <w:r>
-        <w:t>El tipo de análisis según (</w:t>
+        <w:t xml:space="preserve">, 2006, </w:t>
       </w:r>
       <w:proofErr w:type="spellStart"/>
       <w:r>
-        <w:t>Avila</w:t>
+        <w:t>pag.</w:t>
       </w:r>
       <w:proofErr w:type="spellEnd"/>
       <w:r>
-        <w:t xml:space="preserve"> </w:t>
-      </w:r>
-      <w:proofErr w:type="spellStart"/>
-      <w:r>
-        <w:t>Baray</w:t>
-      </w:r>
-      <w:proofErr w:type="spellEnd"/>
-      <w:r>
-        <w:t xml:space="preserve">, 2006, </w:t>
-      </w:r>
-      <w:proofErr w:type="spellStart"/>
-      <w:r>
-        <w:t>pag</w:t>
-      </w:r>
-      <w:proofErr w:type="spellEnd"/>
-      <w:r>
-        <w:t>. 98), generalmente está en función a los siguientes factores:</w:t>
+        <w:t xml:space="preserve"> 98), generalmente está en función a los siguientes factores:</w:t>
       </w:r>
     </w:p>
     <w:p>
@@ -15916,39 +15839,31 @@
     </w:p>
     <w:p>
       <w:r>
-        <w:t>El análisis de datos es el precedente a la actividad de interpretación, la cual se realiza en términos de los resultados de la investigación, esta actividad consiste en establecer inferencias sobre las relaciones entre las variables estudiadas para extraer conclusiones y recomendaciones (</w:t>
+        <w:t>El análisis de datos es el precedente a la actividad de interpretación, la cual se realiza en términos de los resultados de la investigación, esta actividad consiste en establecer inferencias sobre las relaciones entre las variables estudiadas para extraer conclusiones y recomendaciones (Kerlinger, 1992). La interpretación (</w:t>
       </w:r>
       <w:proofErr w:type="spellStart"/>
       <w:r>
-        <w:t>Kerlinger</w:t>
+        <w:t>Avila</w:t>
       </w:r>
       <w:proofErr w:type="spellEnd"/>
       <w:r>
-        <w:t>, 1992). La interpretación (</w:t>
+        <w:t xml:space="preserve"> </w:t>
       </w:r>
       <w:proofErr w:type="spellStart"/>
       <w:r>
-        <w:t>Avila</w:t>
+        <w:t>Baray</w:t>
       </w:r>
       <w:proofErr w:type="spellEnd"/>
       <w:r>
-        <w:t xml:space="preserve"> </w:t>
+        <w:t xml:space="preserve">, 2006, </w:t>
       </w:r>
       <w:proofErr w:type="spellStart"/>
       <w:r>
-        <w:t>Baray</w:t>
+        <w:t>pag.</w:t>
       </w:r>
       <w:proofErr w:type="spellEnd"/>
       <w:r>
-        <w:t xml:space="preserve">, 2006, </w:t>
-      </w:r>
-      <w:proofErr w:type="spellStart"/>
-      <w:r>
-        <w:t>pag</w:t>
-      </w:r>
-      <w:proofErr w:type="spellEnd"/>
-      <w:r>
-        <w:t>. 98), se realiza en dos etapas:</w:t>
+        <w:t xml:space="preserve"> 98), se realiza en dos etapas:</w:t>
       </w:r>
     </w:p>
     <w:p>
@@ -15984,39 +15899,31 @@
     </w:p>
     <w:p>
       <w:r>
-        <w:t xml:space="preserve">“Los resultados de una investigación basados en datos </w:t>
+        <w:t>“Los resultados de una investigación basados en datos muestrales requieren de una aproximación al verdadero valor de la población (Zorrilla, 1994). Para lograr lo anterior se requiere de una serie de técnicas estadísticas. Estas técnicas se derivan tanto de la estadística paramétrica como de la estadística no paramétrica.” (</w:t>
       </w:r>
       <w:proofErr w:type="spellStart"/>
       <w:r>
-        <w:t>muestrales</w:t>
+        <w:t>Avila</w:t>
       </w:r>
       <w:proofErr w:type="spellEnd"/>
       <w:r>
-        <w:t xml:space="preserve"> requieren de una aproximación al verdadero valor de la población (Zorrilla, 1994). Para lograr lo anterior se requiere de una serie de técnicas estadísticas. Estas técnicas se derivan tanto de la estadística paramétrica como de la estadística no paramétrica.” (</w:t>
+        <w:t xml:space="preserve"> </w:t>
       </w:r>
       <w:proofErr w:type="spellStart"/>
       <w:r>
-        <w:t>Avila</w:t>
+        <w:t>Baray</w:t>
       </w:r>
       <w:proofErr w:type="spellEnd"/>
       <w:r>
-        <w:t xml:space="preserve"> </w:t>
+        <w:t xml:space="preserve">, 2006, </w:t>
       </w:r>
       <w:proofErr w:type="spellStart"/>
       <w:r>
-        <w:t>Baray</w:t>
+        <w:t>pag.</w:t>
       </w:r>
       <w:proofErr w:type="spellEnd"/>
       <w:r>
-        <w:t xml:space="preserve">, 2006, </w:t>
-      </w:r>
-      <w:proofErr w:type="spellStart"/>
-      <w:r>
-        <w:t>pag</w:t>
-      </w:r>
-      <w:proofErr w:type="spellEnd"/>
-      <w:r>
-        <w:t>. 99).</w:t>
+        <w:t xml:space="preserve"> 99).</w:t>
       </w:r>
     </w:p>
     <w:p>
@@ -16170,15 +16077,7 @@
         <w:t>nado tema; por lo tanto es en sí</w:t>
       </w:r>
       <w:r>
-        <w:t xml:space="preserve"> mismo objeto de una investigación. Las Referencias Bibliográficas, son los materiales que efectivamente ha empleado el </w:t>
-      </w:r>
-      <w:proofErr w:type="spellStart"/>
-      <w:r>
-        <w:t>tesista</w:t>
-      </w:r>
-      <w:proofErr w:type="spellEnd"/>
-      <w:r>
-        <w:t>. Por lo tanto él debe estar en capacidad de demostrar si fuere el caso su conocimiento de dichas Referencias.</w:t>
+        <w:t xml:space="preserve"> mismo objeto de una investigación. Las Referencias Bibliográficas, son los materiales que efectivamente ha empleado el tesista. Por lo tanto él debe estar en capacidad de demostrar si fuere el caso su conocimiento de dichas Referencias.</w:t>
       </w:r>
     </w:p>
     <w:p>
@@ -16603,21 +16502,7 @@
         <w:rPr>
           <w:rFonts w:cs="Arial"/>
         </w:rPr>
-        <w:t xml:space="preserve">para su consideración respectiva y que posterior a su aprobación le permita iniciar oficialmente su trabajo hasta concluirlo. Un perfil debe constituirse en el resultado de una planificación cuidadosa que es desarrollada de manera secuencial y ordenada. Durante la elaboración del perfil, el </w:t>
-      </w:r>
-      <w:proofErr w:type="spellStart"/>
-      <w:r>
-        <w:rPr>
-          <w:rFonts w:cs="Arial"/>
-        </w:rPr>
-        <w:t>tesista</w:t>
-      </w:r>
-      <w:proofErr w:type="spellEnd"/>
-      <w:r>
-        <w:rPr>
-          <w:rFonts w:cs="Arial"/>
-        </w:rPr>
-        <w:t xml:space="preserve"> organiza y analiza toda la información leída, de tal manera que se encuentra capaz de escribir una propuesta formal de </w:t>
+        <w:t xml:space="preserve">para su consideración respectiva y que posterior a su aprobación le permita iniciar oficialmente su trabajo hasta concluirlo. Un perfil debe constituirse en el resultado de una planificación cuidadosa que es desarrollada de manera secuencial y ordenada. Durante la elaboración del perfil, el tesista organiza y analiza toda la información leída, de tal manera que se encuentra capaz de escribir una propuesta formal de </w:t>
       </w:r>
       <w:r>
         <w:rPr>
@@ -19718,20 +19603,17 @@
         <w:pStyle w:val="Ttulo3"/>
       </w:pPr>
       <w:bookmarkStart w:id="65" w:name="_Toc325507381"/>
-      <w:r>
-        <w:t xml:space="preserve">GLOSARIO </w:t>
-      </w:r>
-      <w:r>
-        <w:t xml:space="preserve">(Si </w:t>
-      </w:r>
       <w:proofErr w:type="spellStart"/>
       <w:r>
-        <w:t>es</w:t>
+        <w:t>GLOSARIO</w:t>
       </w:r>
       <w:proofErr w:type="spellEnd"/>
       <w:r>
         <w:t xml:space="preserve"> </w:t>
       </w:r>
+      <w:r>
+        <w:t xml:space="preserve">(Si es </w:t>
+      </w:r>
       <w:proofErr w:type="spellStart"/>
       <w:r>
         <w:t>necesario</w:t>
@@ -19775,19 +19657,16 @@
         <w:pStyle w:val="Ttulo3"/>
       </w:pPr>
       <w:bookmarkStart w:id="66" w:name="_Toc325507382"/>
-      <w:r>
-        <w:t xml:space="preserve">ANEXOS </w:t>
-      </w:r>
-      <w:r>
-        <w:t xml:space="preserve">(Si </w:t>
-      </w:r>
       <w:proofErr w:type="spellStart"/>
       <w:r>
-        <w:t>es</w:t>
+        <w:t>ANEXOS</w:t>
       </w:r>
       <w:proofErr w:type="spellEnd"/>
       <w:r>
         <w:t xml:space="preserve"> </w:t>
+      </w:r>
+      <w:r>
+        <w:t xml:space="preserve">(Si es </w:t>
       </w:r>
       <w:proofErr w:type="spellStart"/>
       <w:r>
@@ -19925,13 +19804,8 @@
         </w:numPr>
       </w:pPr>
       <w:r>
-        <w:t xml:space="preserve">Modelo </w:t>
-      </w:r>
-      <w:proofErr w:type="spellStart"/>
-      <w:r>
-        <w:t>navegacional</w:t>
-      </w:r>
-      <w:proofErr w:type="spellEnd"/>
+        <w:t>Modelo navegacional</w:t>
+      </w:r>
     </w:p>
     <w:p>
       <w:pPr>
@@ -20549,21 +20423,7 @@
           <w:rFonts w:cs="Arial"/>
         </w:rPr>
         <w:lastRenderedPageBreak/>
-        <w:t xml:space="preserve">permita iniciar oficialmente su trabajo hasta concluirlo. Un perfil debe constituirse en el resultado de una planificación cuidadosa que es desarrollada de manera secuencial y ordenada. Durante la elaboración del perfil, el </w:t>
-      </w:r>
-      <w:proofErr w:type="spellStart"/>
-      <w:r>
-        <w:rPr>
-          <w:rFonts w:cs="Arial"/>
-        </w:rPr>
-        <w:t>tesista</w:t>
-      </w:r>
-      <w:proofErr w:type="spellEnd"/>
-      <w:r>
-        <w:rPr>
-          <w:rFonts w:cs="Arial"/>
-        </w:rPr>
-        <w:t xml:space="preserve"> organiza y analiza toda la información leída, de tal manera que se encuentra capaz de escribir una propuesta formal de trabajo dirigido que incluye los objetivos y metas que se propone lograr con él desarrollo que se ha de realizar” </w:t>
+        <w:t xml:space="preserve">permita iniciar oficialmente su trabajo hasta concluirlo. Un perfil debe constituirse en el resultado de una planificación cuidadosa que es desarrollada de manera secuencial y ordenada. Durante la elaboración del perfil, el tesista organiza y analiza toda la información leída, de tal manera que se encuentra capaz de escribir una propuesta formal de trabajo dirigido que incluye los objetivos y metas que se propone lograr con él desarrollo que se ha de realizar” </w:t>
       </w:r>
       <w:r>
         <w:rPr>
@@ -21229,15 +21089,7 @@
         <w:t>Estos objetivos están relacionados</w:t>
       </w:r>
       <w:r>
-        <w:t xml:space="preserve"> con los resultados o propósitos más específicos, que se obtienen (del desglose) del objetivo general, denominados también objetivos secundarios, </w:t>
-      </w:r>
-      <w:proofErr w:type="spellStart"/>
-      <w:r>
-        <w:t>subobjetivos</w:t>
-      </w:r>
-      <w:proofErr w:type="spellEnd"/>
-      <w:r>
-        <w:t xml:space="preserve">, objetivos subsidiarios o derivados. </w:t>
+        <w:t xml:space="preserve"> con los resultados o propósitos más específicos, que se obtienen (del desglose) del objetivo general, denominados también objetivos secundarios, subobjetivos, objetivos subsidiarios o derivados. </w:t>
       </w:r>
     </w:p>
     <w:p>
@@ -24475,14 +24327,14 @@
                                 <w:lang w:val="es-ES_tradnl"/>
                               </w:rPr>
                             </w:pPr>
+                            <w:r>
+                              <w:t>[ 22</w:t>
+                            </w:r>
                             <w:proofErr w:type="gramStart"/>
                             <w:r>
-                              <w:t>[ 22ptos</w:t>
+                              <w:t>ptos ]</w:t>
                             </w:r>
                             <w:proofErr w:type="gramEnd"/>
-                            <w:r>
-                              <w:t xml:space="preserve"> ]</w:t>
-                            </w:r>
                           </w:p>
                         </w:txbxContent>
                       </wps:txbx>
@@ -24507,7 +24359,7 @@
                 <v:stroke joinstyle="miter"/>
                 <v:path gradientshapeok="t" o:connecttype="rect"/>
               </v:shapetype>
-              <v:shape id="Text Box 26" o:spid="_x0000_s1026" type="#_x0000_t202" style="position:absolute;left:0;text-align:left;margin-left:400.25pt;margin-top:.1pt;width:57pt;height:19.95pt;z-index:251654144;visibility:visible;mso-wrap-style:square;mso-width-percent:0;mso-height-percent:0;mso-wrap-distance-left:9pt;mso-wrap-distance-top:0;mso-wrap-distance-right:9pt;mso-wrap-distance-bottom:0;mso-position-horizontal:absolute;mso-position-horizontal-relative:text;mso-position-vertical:absolute;mso-position-vertical-relative:text;mso-width-percent:0;mso-height-percent:0;mso-width-relative:page;mso-height-relative:page;v-text-anchor:top" o:gfxdata="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" o:allowincell="f" stroked="f">
+              <v:shape id="Text Box 26" o:spid="_x0000_s1026" type="#_x0000_t202" style="position:absolute;left:0;text-align:left;margin-left:400.25pt;margin-top:.1pt;width:57pt;height:19.95pt;z-index:251654144;visibility:visible;mso-wrap-style:square;mso-width-percent:0;mso-height-percent:0;mso-wrap-distance-left:9pt;mso-wrap-distance-top:0;mso-wrap-distance-right:9pt;mso-wrap-distance-bottom:0;mso-position-horizontal:absolute;mso-position-horizontal-relative:text;mso-position-vertical:absolute;mso-position-vertical-relative:text;mso-width-percent:0;mso-height-percent:0;mso-width-relative:page;mso-height-relative:page;v-text-anchor:top" o:gfxdata="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" o:allowincell="f" stroked="f">
                 <v:textbox>
                   <w:txbxContent>
                     <w:p>
@@ -24517,8 +24369,13 @@
                         </w:rPr>
                       </w:pPr>
                       <w:r>
-                        <w:t>[ 22ptos ]</w:t>
+                        <w:t>[ 22</w:t>
                       </w:r>
+                      <w:proofErr w:type="gramStart"/>
+                      <w:r>
+                        <w:t>ptos ]</w:t>
+                      </w:r>
+                      <w:proofErr w:type="gramEnd"/>
                     </w:p>
                   </w:txbxContent>
                 </v:textbox>
@@ -24630,14 +24487,14 @@
                                 <w:lang w:val="es-ES_tradnl"/>
                               </w:rPr>
                             </w:pPr>
+                            <w:r>
+                              <w:t>[ 18</w:t>
+                            </w:r>
                             <w:proofErr w:type="gramStart"/>
                             <w:r>
-                              <w:t>[ 18ptos</w:t>
+                              <w:t>ptos ]</w:t>
                             </w:r>
                             <w:proofErr w:type="gramEnd"/>
-                            <w:r>
-                              <w:t xml:space="preserve"> ]</w:t>
-                            </w:r>
                           </w:p>
                         </w:txbxContent>
                       </wps:txbx>
@@ -24658,7 +24515,7 @@
           </mc:Choice>
           <mc:Fallback>
             <w:pict>
-              <v:shape w14:anchorId="7B2621D8" id="Text Box 27" o:spid="_x0000_s1027" type="#_x0000_t202" style="position:absolute;left:0;text-align:left;margin-left:401.75pt;margin-top:-.5pt;width:62.7pt;height:19.95pt;z-index:251655168;visibility:visible;mso-wrap-style:square;mso-width-percent:0;mso-height-percent:0;mso-wrap-distance-left:9pt;mso-wrap-distance-top:0;mso-wrap-distance-right:9pt;mso-wrap-distance-bottom:0;mso-position-horizontal:absolute;mso-position-horizontal-relative:text;mso-position-vertical:absolute;mso-position-vertical-relative:text;mso-width-percent:0;mso-height-percent:0;mso-width-relative:page;mso-height-relative:page;v-text-anchor:top" o:gfxdata="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" o:allowincell="f" stroked="f">
+              <v:shape w14:anchorId="7B2621D8" id="Text Box 27" o:spid="_x0000_s1027" type="#_x0000_t202" style="position:absolute;left:0;text-align:left;margin-left:401.75pt;margin-top:-.5pt;width:62.7pt;height:19.95pt;z-index:251655168;visibility:visible;mso-wrap-style:square;mso-width-percent:0;mso-height-percent:0;mso-wrap-distance-left:9pt;mso-wrap-distance-top:0;mso-wrap-distance-right:9pt;mso-wrap-distance-bottom:0;mso-position-horizontal:absolute;mso-position-horizontal-relative:text;mso-position-vertical:absolute;mso-position-vertical-relative:text;mso-width-percent:0;mso-height-percent:0;mso-width-relative:page;mso-height-relative:page;v-text-anchor:top" o:gfxdata="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" o:allowincell="f" stroked="f">
                 <v:textbox>
                   <w:txbxContent>
                     <w:p>
@@ -24668,8 +24525,13 @@
                         </w:rPr>
                       </w:pPr>
                       <w:r>
-                        <w:t>[ 18ptos ]</w:t>
+                        <w:t>[ 18</w:t>
                       </w:r>
+                      <w:proofErr w:type="gramStart"/>
+                      <w:r>
+                        <w:t>ptos ]</w:t>
+                      </w:r>
+                      <w:proofErr w:type="gramEnd"/>
                     </w:p>
                   </w:txbxContent>
                 </v:textbox>
@@ -24761,20 +24623,20 @@
                                 <w:lang w:val="es-ES_tradnl"/>
                               </w:rPr>
                             </w:pPr>
-                            <w:proofErr w:type="gramStart"/>
                             <w:r>
                               <w:rPr>
                                 <w:lang w:val="es-ES_tradnl"/>
                               </w:rPr>
                               <w:t>[ 16ptos</w:t>
                             </w:r>
-                            <w:proofErr w:type="gramEnd"/>
+                            <w:proofErr w:type="gramStart"/>
                             <w:r>
                               <w:rPr>
                                 <w:lang w:val="es-ES_tradnl"/>
                               </w:rPr>
                               <w:t>. ]</w:t>
                             </w:r>
+                            <w:proofErr w:type="gramEnd"/>
                           </w:p>
                         </w:txbxContent>
                       </wps:txbx>
@@ -24795,7 +24657,7 @@
           </mc:Choice>
           <mc:Fallback>
             <w:pict>
-              <v:shape w14:anchorId="2B1C894E" id="Text Box 28" o:spid="_x0000_s1028" type="#_x0000_t202" style="position:absolute;left:0;text-align:left;margin-left:398.9pt;margin-top:6.15pt;width:65.55pt;height:25.65pt;z-index:251656192;visibility:visible;mso-wrap-style:square;mso-width-percent:0;mso-height-percent:0;mso-wrap-distance-left:9pt;mso-wrap-distance-top:0;mso-wrap-distance-right:9pt;mso-wrap-distance-bottom:0;mso-position-horizontal:absolute;mso-position-horizontal-relative:text;mso-position-vertical:absolute;mso-position-vertical-relative:text;mso-width-percent:0;mso-height-percent:0;mso-width-relative:page;mso-height-relative:page;v-text-anchor:top" o:gfxdata="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" o:allowincell="f" stroked="f">
+              <v:shape w14:anchorId="2B1C894E" id="Text Box 28" o:spid="_x0000_s1028" type="#_x0000_t202" style="position:absolute;left:0;text-align:left;margin-left:398.9pt;margin-top:6.15pt;width:65.55pt;height:25.65pt;z-index:251656192;visibility:visible;mso-wrap-style:square;mso-width-percent:0;mso-height-percent:0;mso-wrap-distance-left:9pt;mso-wrap-distance-top:0;mso-wrap-distance-right:9pt;mso-wrap-distance-bottom:0;mso-position-horizontal:absolute;mso-position-horizontal-relative:text;mso-position-vertical:absolute;mso-position-vertical-relative:text;mso-width-percent:0;mso-height-percent:0;mso-width-relative:page;mso-height-relative:page;v-text-anchor:top" o:gfxdata="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" o:allowincell="f" stroked="f">
                 <v:textbox>
                   <w:txbxContent>
                     <w:p>
@@ -24808,8 +24670,16 @@
                         <w:rPr>
                           <w:lang w:val="es-ES_tradnl"/>
                         </w:rPr>
-                        <w:t>[ 16ptos. ]</w:t>
+                        <w:t>[ 16ptos</w:t>
                       </w:r>
+                      <w:proofErr w:type="gramStart"/>
+                      <w:r>
+                        <w:rPr>
+                          <w:lang w:val="es-ES_tradnl"/>
+                        </w:rPr>
+                        <w:t>. ]</w:t>
+                      </w:r>
+                      <w:proofErr w:type="gramEnd"/>
                     </w:p>
                   </w:txbxContent>
                 </v:textbox>
@@ -24866,7 +24736,7 @@
             <v:imagedata r:id="rId9" o:title=""/>
             <w10:wrap type="topAndBottom"/>
           </v:shape>
-          <o:OLEObject Type="Embed" ProgID="Word.Picture.8" ShapeID="_x0000_s1029" DrawAspect="Content" ObjectID="_1584822385" r:id="rId10"/>
+          <o:OLEObject Type="Embed" ProgID="Word.Picture.8" ShapeID="_x0000_s1029" DrawAspect="Content" ObjectID="_1748126666" r:id="rId10"/>
         </w:object>
       </w:r>
     </w:p>
@@ -24943,20 +24813,20 @@
                                 <w:lang w:val="es-ES_tradnl"/>
                               </w:rPr>
                             </w:pPr>
+                            <w:r>
+                              <w:rPr>
+                                <w:lang w:val="es-ES_tradnl"/>
+                              </w:rPr>
+                              <w:t>[ 16</w:t>
+                            </w:r>
                             <w:proofErr w:type="gramStart"/>
                             <w:r>
                               <w:rPr>
                                 <w:lang w:val="es-ES_tradnl"/>
                               </w:rPr>
-                              <w:t>[ 16ptos</w:t>
+                              <w:t>ptos ]</w:t>
                             </w:r>
                             <w:proofErr w:type="gramEnd"/>
-                            <w:r>
-                              <w:rPr>
-                                <w:lang w:val="es-ES_tradnl"/>
-                              </w:rPr>
-                              <w:t xml:space="preserve"> ]</w:t>
-                            </w:r>
                           </w:p>
                         </w:txbxContent>
                       </wps:txbx>
@@ -24977,7 +24847,7 @@
           </mc:Choice>
           <mc:Fallback>
             <w:pict>
-              <v:shape w14:anchorId="137FFF14" id="Text Box 22" o:spid="_x0000_s1029" type="#_x0000_t202" style="position:absolute;left:0;text-align:left;margin-left:353.7pt;margin-top:9.8pt;width:65.55pt;height:22.8pt;z-index:251650048;visibility:visible;mso-wrap-style:square;mso-width-percent:0;mso-height-percent:0;mso-wrap-distance-left:9pt;mso-wrap-distance-top:0;mso-wrap-distance-right:9pt;mso-wrap-distance-bottom:0;mso-position-horizontal:absolute;mso-position-horizontal-relative:text;mso-position-vertical:absolute;mso-position-vertical-relative:text;mso-width-percent:0;mso-height-percent:0;mso-width-relative:page;mso-height-relative:page;v-text-anchor:top" o:gfxdata="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" o:allowincell="f" stroked="f">
+              <v:shape w14:anchorId="137FFF14" id="Text Box 22" o:spid="_x0000_s1029" type="#_x0000_t202" style="position:absolute;left:0;text-align:left;margin-left:353.7pt;margin-top:9.8pt;width:65.55pt;height:22.8pt;z-index:251650048;visibility:visible;mso-wrap-style:square;mso-width-percent:0;mso-height-percent:0;mso-wrap-distance-left:9pt;mso-wrap-distance-top:0;mso-wrap-distance-right:9pt;mso-wrap-distance-bottom:0;mso-position-horizontal:absolute;mso-position-horizontal-relative:text;mso-position-vertical:absolute;mso-position-vertical-relative:text;mso-width-percent:0;mso-height-percent:0;mso-width-relative:page;mso-height-relative:page;v-text-anchor:top" o:gfxdata="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" o:allowincell="f" stroked="f">
                 <v:textbox>
                   <w:txbxContent>
                     <w:p>
@@ -24990,8 +24860,16 @@
                         <w:rPr>
                           <w:lang w:val="es-ES_tradnl"/>
                         </w:rPr>
-                        <w:t>[ 16ptos ]</w:t>
+                        <w:t>[ 16</w:t>
                       </w:r>
+                      <w:proofErr w:type="gramStart"/>
+                      <w:r>
+                        <w:rPr>
+                          <w:lang w:val="es-ES_tradnl"/>
+                        </w:rPr>
+                        <w:t>ptos ]</w:t>
+                      </w:r>
+                      <w:proofErr w:type="gramEnd"/>
                     </w:p>
                   </w:txbxContent>
                 </v:textbox>
@@ -25084,19 +24962,25 @@
                                 <w:lang w:val="es-ES_tradnl"/>
                               </w:rPr>
                             </w:pPr>
+                            <w:r>
+                              <w:rPr>
+                                <w:lang w:val="es-ES_tradnl"/>
+                              </w:rPr>
+                              <w:t>[ 16</w:t>
+                            </w:r>
                             <w:proofErr w:type="gramStart"/>
                             <w:r>
                               <w:rPr>
                                 <w:lang w:val="es-ES_tradnl"/>
                               </w:rPr>
-                              <w:t>[ 16ptos</w:t>
+                              <w:t>ptos ,</w:t>
                             </w:r>
                             <w:proofErr w:type="gramEnd"/>
                             <w:r>
                               <w:rPr>
                                 <w:lang w:val="es-ES_tradnl"/>
                               </w:rPr>
-                              <w:t xml:space="preserve"> , Negrita ]</w:t>
+                              <w:t xml:space="preserve"> Negrita ]</w:t>
                             </w:r>
                           </w:p>
                         </w:txbxContent>
@@ -25118,7 +25002,7 @@
           </mc:Choice>
           <mc:Fallback>
             <w:pict>
-              <v:shape w14:anchorId="541F4ACA" id="Text Box 23" o:spid="_x0000_s1030" type="#_x0000_t202" style="position:absolute;left:0;text-align:left;margin-left:353.7pt;margin-top:-.25pt;width:103.55pt;height:22.8pt;z-index:251651072;visibility:visible;mso-wrap-style:square;mso-width-percent:0;mso-height-percent:0;mso-wrap-distance-left:9pt;mso-wrap-distance-top:0;mso-wrap-distance-right:9pt;mso-wrap-distance-bottom:0;mso-position-horizontal:absolute;mso-position-horizontal-relative:text;mso-position-vertical:absolute;mso-position-vertical-relative:text;mso-width-percent:0;mso-height-percent:0;mso-width-relative:page;mso-height-relative:page;v-text-anchor:top" o:gfxdata="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" o:allowincell="f" stroked="f">
+              <v:shape w14:anchorId="541F4ACA" id="Text Box 23" o:spid="_x0000_s1030" type="#_x0000_t202" style="position:absolute;left:0;text-align:left;margin-left:353.7pt;margin-top:-.25pt;width:103.55pt;height:22.8pt;z-index:251651072;visibility:visible;mso-wrap-style:square;mso-width-percent:0;mso-height-percent:0;mso-wrap-distance-left:9pt;mso-wrap-distance-top:0;mso-wrap-distance-right:9pt;mso-wrap-distance-bottom:0;mso-position-horizontal:absolute;mso-position-horizontal-relative:text;mso-position-vertical:absolute;mso-position-vertical-relative:text;mso-width-percent:0;mso-height-percent:0;mso-width-relative:page;mso-height-relative:page;v-text-anchor:top" o:gfxdata="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" o:allowincell="f" stroked="f">
                 <v:textbox>
                   <w:txbxContent>
                     <w:p>
@@ -25131,7 +25015,21 @@
                         <w:rPr>
                           <w:lang w:val="es-ES_tradnl"/>
                         </w:rPr>
-                        <w:t>[ 16ptos , Negrita ]</w:t>
+                        <w:t>[ 16</w:t>
+                      </w:r>
+                      <w:proofErr w:type="gramStart"/>
+                      <w:r>
+                        <w:rPr>
+                          <w:lang w:val="es-ES_tradnl"/>
+                        </w:rPr>
+                        <w:t>ptos ,</w:t>
+                      </w:r>
+                      <w:proofErr w:type="gramEnd"/>
+                      <w:r>
+                        <w:rPr>
+                          <w:lang w:val="es-ES_tradnl"/>
+                        </w:rPr>
+                        <w:t xml:space="preserve"> Negrita ]</w:t>
                       </w:r>
                     </w:p>
                   </w:txbxContent>
@@ -25226,20 +25124,20 @@
                                 <w:lang w:val="es-ES_tradnl"/>
                               </w:rPr>
                             </w:pPr>
+                            <w:r>
+                              <w:rPr>
+                                <w:lang w:val="es-ES_tradnl"/>
+                              </w:rPr>
+                              <w:t>[ 14</w:t>
+                            </w:r>
                             <w:proofErr w:type="gramStart"/>
                             <w:r>
                               <w:rPr>
                                 <w:lang w:val="es-ES_tradnl"/>
                               </w:rPr>
-                              <w:t>[ 14ptos</w:t>
+                              <w:t>ptos ]</w:t>
                             </w:r>
                             <w:proofErr w:type="gramEnd"/>
-                            <w:r>
-                              <w:rPr>
-                                <w:lang w:val="es-ES_tradnl"/>
-                              </w:rPr>
-                              <w:t xml:space="preserve"> ]</w:t>
-                            </w:r>
                           </w:p>
                         </w:txbxContent>
                       </wps:txbx>
@@ -25260,7 +25158,7 @@
           </mc:Choice>
           <mc:Fallback>
             <w:pict>
-              <v:shape w14:anchorId="3DE889BB" id="Text Box 24" o:spid="_x0000_s1031" type="#_x0000_t202" style="position:absolute;left:0;text-align:left;margin-left:353.7pt;margin-top:1.55pt;width:71.25pt;height:24.75pt;z-index:251652096;visibility:visible;mso-wrap-style:square;mso-width-percent:0;mso-height-percent:0;mso-wrap-distance-left:9pt;mso-wrap-distance-top:0;mso-wrap-distance-right:9pt;mso-wrap-distance-bottom:0;mso-position-horizontal:absolute;mso-position-horizontal-relative:text;mso-position-vertical:absolute;mso-position-vertical-relative:text;mso-width-percent:0;mso-height-percent:0;mso-width-relative:page;mso-height-relative:page;v-text-anchor:top" o:gfxdata="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" o:allowincell="f" stroked="f">
+              <v:shape w14:anchorId="3DE889BB" id="Text Box 24" o:spid="_x0000_s1031" type="#_x0000_t202" style="position:absolute;left:0;text-align:left;margin-left:353.7pt;margin-top:1.55pt;width:71.25pt;height:24.75pt;z-index:251652096;visibility:visible;mso-wrap-style:square;mso-width-percent:0;mso-height-percent:0;mso-wrap-distance-left:9pt;mso-wrap-distance-top:0;mso-wrap-distance-right:9pt;mso-wrap-distance-bottom:0;mso-position-horizontal:absolute;mso-position-horizontal-relative:text;mso-position-vertical:absolute;mso-position-vertical-relative:text;mso-width-percent:0;mso-height-percent:0;mso-width-relative:page;mso-height-relative:page;v-text-anchor:top" o:gfxdata="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" o:allowincell="f" stroked="f">
                 <v:textbox>
                   <w:txbxContent>
                     <w:p>
@@ -25273,8 +25171,16 @@
                         <w:rPr>
                           <w:lang w:val="es-ES_tradnl"/>
                         </w:rPr>
-                        <w:t>[ 14ptos ]</w:t>
+                        <w:t>[ 14</w:t>
                       </w:r>
+                      <w:proofErr w:type="gramStart"/>
+                      <w:r>
+                        <w:rPr>
+                          <w:lang w:val="es-ES_tradnl"/>
+                        </w:rPr>
+                        <w:t>ptos ]</w:t>
+                      </w:r>
+                      <w:proofErr w:type="gramEnd"/>
                     </w:p>
                   </w:txbxContent>
                 </v:textbox>
@@ -25387,13 +25293,16 @@
                                 <w:lang w:val="es-ES_tradnl"/>
                               </w:rPr>
                             </w:pPr>
+                            <w:r>
+                              <w:t>[ 12</w:t>
+                            </w:r>
                             <w:proofErr w:type="gramStart"/>
                             <w:r>
-                              <w:t>[ 12ptos</w:t>
+                              <w:t>ptos ,</w:t>
                             </w:r>
                             <w:proofErr w:type="gramEnd"/>
                             <w:r>
-                              <w:t xml:space="preserve"> , fecha de presentación ]</w:t>
+                              <w:t xml:space="preserve"> fecha de presentación ]</w:t>
                             </w:r>
                           </w:p>
                         </w:txbxContent>
@@ -25415,7 +25324,7 @@
           </mc:Choice>
           <mc:Fallback>
             <w:pict>
-              <v:shape w14:anchorId="09C7B240" id="Text Box 25" o:spid="_x0000_s1032" type="#_x0000_t202" style="position:absolute;left:0;text-align:left;margin-left:353.7pt;margin-top:-.35pt;width:98.65pt;height:39.75pt;z-index:251653120;visibility:visible;mso-wrap-style:square;mso-width-percent:0;mso-height-percent:0;mso-wrap-distance-left:9pt;mso-wrap-distance-top:0;mso-wrap-distance-right:9pt;mso-wrap-distance-bottom:0;mso-position-horizontal:absolute;mso-position-horizontal-relative:text;mso-position-vertical:absolute;mso-position-vertical-relative:text;mso-width-percent:0;mso-height-percent:0;mso-width-relative:page;mso-height-relative:page;v-text-anchor:top" o:gfxdata="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" o:allowincell="f" stroked="f">
+              <v:shape w14:anchorId="09C7B240" id="Text Box 25" o:spid="_x0000_s1032" type="#_x0000_t202" style="position:absolute;left:0;text-align:left;margin-left:353.7pt;margin-top:-.35pt;width:98.65pt;height:39.75pt;z-index:251653120;visibility:visible;mso-wrap-style:square;mso-width-percent:0;mso-height-percent:0;mso-wrap-distance-left:9pt;mso-wrap-distance-top:0;mso-wrap-distance-right:9pt;mso-wrap-distance-bottom:0;mso-position-horizontal:absolute;mso-position-horizontal-relative:text;mso-position-vertical:absolute;mso-position-vertical-relative:text;mso-width-percent:0;mso-height-percent:0;mso-width-relative:page;mso-height-relative:page;v-text-anchor:top" o:gfxdata="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" o:allowincell="f" stroked="f">
                 <v:textbox>
                   <w:txbxContent>
                     <w:p>
@@ -25425,7 +25334,15 @@
                         </w:rPr>
                       </w:pPr>
                       <w:r>
-                        <w:t>[ 12ptos , fecha de presentación ]</w:t>
+                        <w:t>[ 12</w:t>
+                      </w:r>
+                      <w:proofErr w:type="gramStart"/>
+                      <w:r>
+                        <w:t>ptos ,</w:t>
+                      </w:r>
+                      <w:proofErr w:type="gramEnd"/>
+                      <w:r>
+                        <w:t xml:space="preserve"> fecha de presentación ]</w:t>
                       </w:r>
                     </w:p>
                   </w:txbxContent>
@@ -25439,7 +25356,21 @@
         <w:rPr>
           <w:lang w:val="es-ES_tradnl"/>
         </w:rPr>
-        <w:t xml:space="preserve">Sucre, xx de </w:t>
+        <w:t xml:space="preserve">Sucre, </w:t>
+      </w:r>
+      <w:proofErr w:type="spellStart"/>
+      <w:r>
+        <w:rPr>
+          <w:lang w:val="es-ES_tradnl"/>
+        </w:rPr>
+        <w:t>xx</w:t>
+      </w:r>
+      <w:proofErr w:type="spellEnd"/>
+      <w:r>
+        <w:rPr>
+          <w:lang w:val="es-ES_tradnl"/>
+        </w:rPr>
+        <w:t xml:space="preserve"> de </w:t>
       </w:r>
       <w:proofErr w:type="spellStart"/>
       <w:r>
@@ -25606,14 +25537,14 @@
                                 <w:lang w:val="es-ES_tradnl"/>
                               </w:rPr>
                             </w:pPr>
+                            <w:r>
+                              <w:t>[ 22</w:t>
+                            </w:r>
                             <w:proofErr w:type="gramStart"/>
                             <w:r>
-                              <w:t>[ 22ptos</w:t>
+                              <w:t>ptos ]</w:t>
                             </w:r>
                             <w:proofErr w:type="gramEnd"/>
-                            <w:r>
-                              <w:t xml:space="preserve"> ]</w:t>
-                            </w:r>
                           </w:p>
                         </w:txbxContent>
                       </wps:txbx>
@@ -25634,7 +25565,7 @@
           </mc:Choice>
           <mc:Fallback>
             <w:pict>
-              <v:shape w14:anchorId="2E779274" id="_x0000_s1033" type="#_x0000_t202" style="position:absolute;left:0;text-align:left;margin-left:406.55pt;margin-top:1.2pt;width:57pt;height:19.95pt;z-index:251662336;visibility:visible;mso-wrap-style:square;mso-width-percent:0;mso-height-percent:0;mso-wrap-distance-left:9pt;mso-wrap-distance-top:0;mso-wrap-distance-right:9pt;mso-wrap-distance-bottom:0;mso-position-horizontal:absolute;mso-position-horizontal-relative:text;mso-position-vertical:absolute;mso-position-vertical-relative:text;mso-width-percent:0;mso-height-percent:0;mso-width-relative:page;mso-height-relative:page;v-text-anchor:top" o:gfxdata="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" o:allowincell="f" stroked="f">
+              <v:shape w14:anchorId="2E779274" id="_x0000_s1033" type="#_x0000_t202" style="position:absolute;left:0;text-align:left;margin-left:406.55pt;margin-top:1.2pt;width:57pt;height:19.95pt;z-index:251662336;visibility:visible;mso-wrap-style:square;mso-width-percent:0;mso-height-percent:0;mso-wrap-distance-left:9pt;mso-wrap-distance-top:0;mso-wrap-distance-right:9pt;mso-wrap-distance-bottom:0;mso-position-horizontal:absolute;mso-position-horizontal-relative:text;mso-position-vertical:absolute;mso-position-vertical-relative:text;mso-width-percent:0;mso-height-percent:0;mso-width-relative:page;mso-height-relative:page;v-text-anchor:top" o:gfxdata="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" o:allowincell="f" stroked="f">
                 <v:textbox>
                   <w:txbxContent>
                     <w:p>
@@ -25644,8 +25575,13 @@
                         </w:rPr>
                       </w:pPr>
                       <w:r>
-                        <w:t>[ 22ptos ]</w:t>
+                        <w:t>[ 22</w:t>
                       </w:r>
+                      <w:proofErr w:type="gramStart"/>
+                      <w:r>
+                        <w:t>ptos ]</w:t>
+                      </w:r>
+                      <w:proofErr w:type="gramEnd"/>
                     </w:p>
                   </w:txbxContent>
                 </v:textbox>
@@ -25754,14 +25690,14 @@
                                 <w:lang w:val="es-ES_tradnl"/>
                               </w:rPr>
                             </w:pPr>
+                            <w:r>
+                              <w:t>[ 18</w:t>
+                            </w:r>
                             <w:proofErr w:type="gramStart"/>
                             <w:r>
-                              <w:t>[ 18ptos</w:t>
+                              <w:t>ptos ]</w:t>
                             </w:r>
                             <w:proofErr w:type="gramEnd"/>
-                            <w:r>
-                              <w:t xml:space="preserve"> ]</w:t>
-                            </w:r>
                           </w:p>
                         </w:txbxContent>
                       </wps:txbx>
@@ -25782,7 +25718,7 @@
           </mc:Choice>
           <mc:Fallback>
             <w:pict>
-              <v:shape w14:anchorId="232299C7" id="_x0000_s1034" type="#_x0000_t202" style="position:absolute;left:0;text-align:left;margin-left:406.55pt;margin-top:8.25pt;width:62.7pt;height:19.95pt;z-index:251663360;visibility:visible;mso-wrap-style:square;mso-width-percent:0;mso-height-percent:0;mso-wrap-distance-left:9pt;mso-wrap-distance-top:0;mso-wrap-distance-right:9pt;mso-wrap-distance-bottom:0;mso-position-horizontal:absolute;mso-position-horizontal-relative:text;mso-position-vertical:absolute;mso-position-vertical-relative:text;mso-width-percent:0;mso-height-percent:0;mso-width-relative:page;mso-height-relative:page;v-text-anchor:top" o:gfxdata="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" o:allowincell="f" stroked="f">
+              <v:shape w14:anchorId="232299C7" id="_x0000_s1034" type="#_x0000_t202" style="position:absolute;left:0;text-align:left;margin-left:406.55pt;margin-top:8.25pt;width:62.7pt;height:19.95pt;z-index:251663360;visibility:visible;mso-wrap-style:square;mso-width-percent:0;mso-height-percent:0;mso-wrap-distance-left:9pt;mso-wrap-distance-top:0;mso-wrap-distance-right:9pt;mso-wrap-distance-bottom:0;mso-position-horizontal:absolute;mso-position-horizontal-relative:text;mso-position-vertical:absolute;mso-position-vertical-relative:text;mso-width-percent:0;mso-height-percent:0;mso-width-relative:page;mso-height-relative:page;v-text-anchor:top" o:gfxdata="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" o:allowincell="f" stroked="f">
                 <v:textbox>
                   <w:txbxContent>
                     <w:p>
@@ -25792,8 +25728,13 @@
                         </w:rPr>
                       </w:pPr>
                       <w:r>
-                        <w:t>[ 18ptos ]</w:t>
+                        <w:t>[ 18</w:t>
                       </w:r>
+                      <w:proofErr w:type="gramStart"/>
+                      <w:r>
+                        <w:t>ptos ]</w:t>
+                      </w:r>
+                      <w:proofErr w:type="gramEnd"/>
                     </w:p>
                   </w:txbxContent>
                 </v:textbox>
@@ -25885,20 +25826,20 @@
                                 <w:lang w:val="es-ES_tradnl"/>
                               </w:rPr>
                             </w:pPr>
-                            <w:proofErr w:type="gramStart"/>
                             <w:r>
                               <w:rPr>
                                 <w:lang w:val="es-ES_tradnl"/>
                               </w:rPr>
                               <w:t>[ 16ptos</w:t>
                             </w:r>
-                            <w:proofErr w:type="gramEnd"/>
+                            <w:proofErr w:type="gramStart"/>
                             <w:r>
                               <w:rPr>
                                 <w:lang w:val="es-ES_tradnl"/>
                               </w:rPr>
                               <w:t>. ]</w:t>
                             </w:r>
+                            <w:proofErr w:type="gramEnd"/>
                           </w:p>
                         </w:txbxContent>
                       </wps:txbx>
@@ -25919,7 +25860,7 @@
           </mc:Choice>
           <mc:Fallback>
             <w:pict>
-              <v:shape w14:anchorId="16E06B09" id="_x0000_s1035" type="#_x0000_t202" style="position:absolute;left:0;text-align:left;margin-left:406.55pt;margin-top:-.2pt;width:65.55pt;height:25.65pt;z-index:251664384;visibility:visible;mso-wrap-style:square;mso-width-percent:0;mso-height-percent:0;mso-wrap-distance-left:9pt;mso-wrap-distance-top:0;mso-wrap-distance-right:9pt;mso-wrap-distance-bottom:0;mso-position-horizontal:absolute;mso-position-horizontal-relative:text;mso-position-vertical:absolute;mso-position-vertical-relative:text;mso-width-percent:0;mso-height-percent:0;mso-width-relative:page;mso-height-relative:page;v-text-anchor:top" o:gfxdata="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" o:allowincell="f" stroked="f">
+              <v:shape w14:anchorId="16E06B09" id="_x0000_s1035" type="#_x0000_t202" style="position:absolute;left:0;text-align:left;margin-left:406.55pt;margin-top:-.2pt;width:65.55pt;height:25.65pt;z-index:251664384;visibility:visible;mso-wrap-style:square;mso-width-percent:0;mso-height-percent:0;mso-wrap-distance-left:9pt;mso-wrap-distance-top:0;mso-wrap-distance-right:9pt;mso-wrap-distance-bottom:0;mso-position-horizontal:absolute;mso-position-horizontal-relative:text;mso-position-vertical:absolute;mso-position-vertical-relative:text;mso-width-percent:0;mso-height-percent:0;mso-width-relative:page;mso-height-relative:page;v-text-anchor:top" o:gfxdata="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" o:allowincell="f" stroked="f">
                 <v:textbox>
                   <w:txbxContent>
                     <w:p>
@@ -25932,8 +25873,16 @@
                         <w:rPr>
                           <w:lang w:val="es-ES_tradnl"/>
                         </w:rPr>
-                        <w:t>[ 16ptos. ]</w:t>
+                        <w:t>[ 16ptos</w:t>
                       </w:r>
+                      <w:proofErr w:type="gramStart"/>
+                      <w:r>
+                        <w:rPr>
+                          <w:lang w:val="es-ES_tradnl"/>
+                        </w:rPr>
+                        <w:t>. ]</w:t>
+                      </w:r>
+                      <w:proofErr w:type="gramEnd"/>
                     </w:p>
                   </w:txbxContent>
                 </v:textbox>
@@ -26102,20 +26051,20 @@
                                 <w:lang w:val="es-ES_tradnl"/>
                               </w:rPr>
                             </w:pPr>
+                            <w:r>
+                              <w:rPr>
+                                <w:lang w:val="es-ES_tradnl"/>
+                              </w:rPr>
+                              <w:t>[ 16</w:t>
+                            </w:r>
                             <w:proofErr w:type="gramStart"/>
                             <w:r>
                               <w:rPr>
                                 <w:lang w:val="es-ES_tradnl"/>
                               </w:rPr>
-                              <w:t>[ 16ptos</w:t>
+                              <w:t>ptos ]</w:t>
                             </w:r>
                             <w:proofErr w:type="gramEnd"/>
-                            <w:r>
-                              <w:rPr>
-                                <w:lang w:val="es-ES_tradnl"/>
-                              </w:rPr>
-                              <w:t xml:space="preserve"> ]</w:t>
-                            </w:r>
                           </w:p>
                         </w:txbxContent>
                       </wps:txbx>
@@ -26136,7 +26085,7 @@
           </mc:Choice>
           <mc:Fallback>
             <w:pict>
-              <v:shape w14:anchorId="5DEB0D89" id="_x0000_s1036" type="#_x0000_t202" style="position:absolute;left:0;text-align:left;margin-left:353.7pt;margin-top:9.8pt;width:65.55pt;height:22.8pt;z-index:251658240;visibility:visible;mso-wrap-style:square;mso-width-percent:0;mso-height-percent:0;mso-wrap-distance-left:9pt;mso-wrap-distance-top:0;mso-wrap-distance-right:9pt;mso-wrap-distance-bottom:0;mso-position-horizontal:absolute;mso-position-horizontal-relative:text;mso-position-vertical:absolute;mso-position-vertical-relative:text;mso-width-percent:0;mso-height-percent:0;mso-width-relative:page;mso-height-relative:page;v-text-anchor:top" o:gfxdata="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" o:allowincell="f" stroked="f">
+              <v:shape w14:anchorId="5DEB0D89" id="_x0000_s1036" type="#_x0000_t202" style="position:absolute;left:0;text-align:left;margin-left:353.7pt;margin-top:9.8pt;width:65.55pt;height:22.8pt;z-index:251658240;visibility:visible;mso-wrap-style:square;mso-width-percent:0;mso-height-percent:0;mso-wrap-distance-left:9pt;mso-wrap-distance-top:0;mso-wrap-distance-right:9pt;mso-wrap-distance-bottom:0;mso-position-horizontal:absolute;mso-position-horizontal-relative:text;mso-position-vertical:absolute;mso-position-vertical-relative:text;mso-width-percent:0;mso-height-percent:0;mso-width-relative:page;mso-height-relative:page;v-text-anchor:top" o:gfxdata="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" o:allowincell="f" stroked="f">
                 <v:textbox>
                   <w:txbxContent>
                     <w:p>
@@ -26149,8 +26098,16 @@
                         <w:rPr>
                           <w:lang w:val="es-ES_tradnl"/>
                         </w:rPr>
-                        <w:t>[ 16ptos ]</w:t>
+                        <w:t>[ 16</w:t>
                       </w:r>
+                      <w:proofErr w:type="gramStart"/>
+                      <w:r>
+                        <w:rPr>
+                          <w:lang w:val="es-ES_tradnl"/>
+                        </w:rPr>
+                        <w:t>ptos ]</w:t>
+                      </w:r>
+                      <w:proofErr w:type="gramEnd"/>
                     </w:p>
                   </w:txbxContent>
                 </v:textbox>
@@ -26252,19 +26209,25 @@
                                 <w:lang w:val="es-ES_tradnl"/>
                               </w:rPr>
                             </w:pPr>
+                            <w:r>
+                              <w:rPr>
+                                <w:lang w:val="es-ES_tradnl"/>
+                              </w:rPr>
+                              <w:t>[ 16</w:t>
+                            </w:r>
                             <w:proofErr w:type="gramStart"/>
                             <w:r>
                               <w:rPr>
                                 <w:lang w:val="es-ES_tradnl"/>
                               </w:rPr>
-                              <w:t>[ 16ptos</w:t>
+                              <w:t>ptos ,</w:t>
                             </w:r>
                             <w:proofErr w:type="gramEnd"/>
                             <w:r>
                               <w:rPr>
                                 <w:lang w:val="es-ES_tradnl"/>
                               </w:rPr>
-                              <w:t xml:space="preserve"> , Negrita ]</w:t>
+                              <w:t xml:space="preserve"> Negrita ]</w:t>
                             </w:r>
                           </w:p>
                         </w:txbxContent>
@@ -26286,7 +26249,7 @@
           </mc:Choice>
           <mc:Fallback>
             <w:pict>
-              <v:shape w14:anchorId="63522A08" id="_x0000_s1037" type="#_x0000_t202" style="position:absolute;left:0;text-align:left;margin-left:353.7pt;margin-top:-.25pt;width:102.1pt;height:22.8pt;z-index:251659264;visibility:visible;mso-wrap-style:square;mso-width-percent:0;mso-height-percent:0;mso-wrap-distance-left:9pt;mso-wrap-distance-top:0;mso-wrap-distance-right:9pt;mso-wrap-distance-bottom:0;mso-position-horizontal:absolute;mso-position-horizontal-relative:text;mso-position-vertical:absolute;mso-position-vertical-relative:text;mso-width-percent:0;mso-height-percent:0;mso-width-relative:page;mso-height-relative:page;v-text-anchor:top" o:gfxdata="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" o:allowincell="f" stroked="f">
+              <v:shape w14:anchorId="63522A08" id="_x0000_s1037" type="#_x0000_t202" style="position:absolute;left:0;text-align:left;margin-left:353.7pt;margin-top:-.25pt;width:102.1pt;height:22.8pt;z-index:251659264;visibility:visible;mso-wrap-style:square;mso-width-percent:0;mso-height-percent:0;mso-wrap-distance-left:9pt;mso-wrap-distance-top:0;mso-wrap-distance-right:9pt;mso-wrap-distance-bottom:0;mso-position-horizontal:absolute;mso-position-horizontal-relative:text;mso-position-vertical:absolute;mso-position-vertical-relative:text;mso-width-percent:0;mso-height-percent:0;mso-width-relative:page;mso-height-relative:page;v-text-anchor:top" o:gfxdata="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" o:allowincell="f" stroked="f">
                 <v:textbox>
                   <w:txbxContent>
                     <w:p>
@@ -26299,7 +26262,21 @@
                         <w:rPr>
                           <w:lang w:val="es-ES_tradnl"/>
                         </w:rPr>
-                        <w:t>[ 16ptos , Negrita ]</w:t>
+                        <w:t>[ 16</w:t>
+                      </w:r>
+                      <w:proofErr w:type="gramStart"/>
+                      <w:r>
+                        <w:rPr>
+                          <w:lang w:val="es-ES_tradnl"/>
+                        </w:rPr>
+                        <w:t>ptos ,</w:t>
+                      </w:r>
+                      <w:proofErr w:type="gramEnd"/>
+                      <w:r>
+                        <w:rPr>
+                          <w:lang w:val="es-ES_tradnl"/>
+                        </w:rPr>
+                        <w:t xml:space="preserve"> Negrita ]</w:t>
                       </w:r>
                     </w:p>
                   </w:txbxContent>
@@ -26394,19 +26371,11 @@
                                 <w:lang w:val="es-ES_tradnl"/>
                               </w:rPr>
                             </w:pPr>
-                            <w:proofErr w:type="gramStart"/>
                             <w:r>
                               <w:rPr>
                                 <w:lang w:val="es-ES_tradnl"/>
                               </w:rPr>
-                              <w:t>[ 14ptos</w:t>
-                            </w:r>
-                            <w:proofErr w:type="gramEnd"/>
-                            <w:r>
-                              <w:rPr>
-                                <w:lang w:val="es-ES_tradnl"/>
-                              </w:rPr>
-                              <w:t>]</w:t>
+                              <w:t>[ 14ptos]</w:t>
                             </w:r>
                           </w:p>
                         </w:txbxContent>
@@ -26428,7 +26397,7 @@
           </mc:Choice>
           <mc:Fallback>
             <w:pict>
-              <v:shape w14:anchorId="03ACD7BB" id="_x0000_s1038" type="#_x0000_t202" style="position:absolute;left:0;text-align:left;margin-left:353.7pt;margin-top:13.7pt;width:96.9pt;height:22.8pt;z-index:251666432;visibility:visible;mso-wrap-style:square;mso-width-percent:0;mso-height-percent:0;mso-wrap-distance-left:9pt;mso-wrap-distance-top:0;mso-wrap-distance-right:9pt;mso-wrap-distance-bottom:0;mso-position-horizontal:absolute;mso-position-horizontal-relative:text;mso-position-vertical:absolute;mso-position-vertical-relative:text;mso-width-percent:0;mso-height-percent:0;mso-width-relative:page;mso-height-relative:page;v-text-anchor:top" o:gfxdata="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" o:allowincell="f" stroked="f">
+              <v:shape w14:anchorId="03ACD7BB" id="_x0000_s1038" type="#_x0000_t202" style="position:absolute;left:0;text-align:left;margin-left:353.7pt;margin-top:13.7pt;width:96.9pt;height:22.8pt;z-index:251666432;visibility:visible;mso-wrap-style:square;mso-width-percent:0;mso-height-percent:0;mso-wrap-distance-left:9pt;mso-wrap-distance-top:0;mso-wrap-distance-right:9pt;mso-wrap-distance-bottom:0;mso-position-horizontal:absolute;mso-position-horizontal-relative:text;mso-position-vertical:absolute;mso-position-vertical-relative:text;mso-width-percent:0;mso-height-percent:0;mso-width-relative:page;mso-height-relative:page;v-text-anchor:top" o:gfxdata="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" o:allowincell="f" stroked="f">
                 <v:textbox>
                   <w:txbxContent>
                     <w:p>
@@ -26533,20 +26502,20 @@
                                 <w:lang w:val="es-ES_tradnl"/>
                               </w:rPr>
                             </w:pPr>
+                            <w:r>
+                              <w:rPr>
+                                <w:lang w:val="es-ES_tradnl"/>
+                              </w:rPr>
+                              <w:t>[ 14</w:t>
+                            </w:r>
                             <w:proofErr w:type="gramStart"/>
                             <w:r>
                               <w:rPr>
                                 <w:lang w:val="es-ES_tradnl"/>
                               </w:rPr>
-                              <w:t>[ 14ptos</w:t>
+                              <w:t>ptos ]</w:t>
                             </w:r>
                             <w:proofErr w:type="gramEnd"/>
-                            <w:r>
-                              <w:rPr>
-                                <w:lang w:val="es-ES_tradnl"/>
-                              </w:rPr>
-                              <w:t xml:space="preserve"> ]</w:t>
-                            </w:r>
                           </w:p>
                         </w:txbxContent>
                       </wps:txbx>
@@ -26567,7 +26536,7 @@
           </mc:Choice>
           <mc:Fallback>
             <w:pict>
-              <v:shape w14:anchorId="68EAA78A" id="_x0000_s1039" type="#_x0000_t202" style="position:absolute;left:0;text-align:left;margin-left:353.7pt;margin-top:12.3pt;width:71.25pt;height:24.75pt;z-index:251660288;visibility:visible;mso-wrap-style:square;mso-width-percent:0;mso-height-percent:0;mso-wrap-distance-left:9pt;mso-wrap-distance-top:0;mso-wrap-distance-right:9pt;mso-wrap-distance-bottom:0;mso-position-horizontal:absolute;mso-position-horizontal-relative:text;mso-position-vertical:absolute;mso-position-vertical-relative:text;mso-width-percent:0;mso-height-percent:0;mso-width-relative:page;mso-height-relative:page;v-text-anchor:top" o:gfxdata="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" o:allowincell="f" stroked="f">
+              <v:shape w14:anchorId="68EAA78A" id="_x0000_s1039" type="#_x0000_t202" style="position:absolute;left:0;text-align:left;margin-left:353.7pt;margin-top:12.3pt;width:71.25pt;height:24.75pt;z-index:251660288;visibility:visible;mso-wrap-style:square;mso-width-percent:0;mso-height-percent:0;mso-wrap-distance-left:9pt;mso-wrap-distance-top:0;mso-wrap-distance-right:9pt;mso-wrap-distance-bottom:0;mso-position-horizontal:absolute;mso-position-horizontal-relative:text;mso-position-vertical:absolute;mso-position-vertical-relative:text;mso-width-percent:0;mso-height-percent:0;mso-width-relative:page;mso-height-relative:page;v-text-anchor:top" o:gfxdata="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" o:allowincell="f" stroked="f">
                 <v:textbox>
                   <w:txbxContent>
                     <w:p>
@@ -26580,8 +26549,16 @@
                         <w:rPr>
                           <w:lang w:val="es-ES_tradnl"/>
                         </w:rPr>
-                        <w:t>[ 14ptos ]</w:t>
+                        <w:t>[ 14</w:t>
                       </w:r>
+                      <w:proofErr w:type="gramStart"/>
+                      <w:r>
+                        <w:rPr>
+                          <w:lang w:val="es-ES_tradnl"/>
+                        </w:rPr>
+                        <w:t>ptos ]</w:t>
+                      </w:r>
+                      <w:proofErr w:type="gramEnd"/>
                     </w:p>
                   </w:txbxContent>
                 </v:textbox>
@@ -26719,7 +26696,7 @@
           </mc:Choice>
           <mc:Fallback>
             <w:pict>
-              <v:shape w14:anchorId="2CE5C796" id="_x0000_s1040" type="#_x0000_t202" style="position:absolute;left:0;text-align:left;margin-left:353.7pt;margin-top:11.65pt;width:107.7pt;height:29.45pt;z-index:251665408;visibility:visible;mso-wrap-style:square;mso-width-percent:0;mso-height-percent:0;mso-wrap-distance-left:9pt;mso-wrap-distance-top:0;mso-wrap-distance-right:9pt;mso-wrap-distance-bottom:0;mso-position-horizontal:absolute;mso-position-horizontal-relative:text;mso-position-vertical:absolute;mso-position-vertical-relative:text;mso-width-percent:0;mso-height-percent:0;mso-width-relative:page;mso-height-relative:page;v-text-anchor:top" o:gfxdata="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" o:allowincell="f" stroked="f">
+              <v:shape w14:anchorId="2CE5C796" id="_x0000_s1040" type="#_x0000_t202" style="position:absolute;left:0;text-align:left;margin-left:353.7pt;margin-top:11.65pt;width:107.7pt;height:29.45pt;z-index:251665408;visibility:visible;mso-wrap-style:square;mso-width-percent:0;mso-height-percent:0;mso-wrap-distance-left:9pt;mso-wrap-distance-top:0;mso-wrap-distance-right:9pt;mso-wrap-distance-bottom:0;mso-position-horizontal:absolute;mso-position-horizontal-relative:text;mso-position-vertical:absolute;mso-position-vertical-relative:text;mso-width-percent:0;mso-height-percent:0;mso-width-relative:page;mso-height-relative:page;v-text-anchor:top" o:gfxdata="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" o:allowincell="f" stroked="f">
                 <v:textbox>
                   <w:txbxContent>
                     <w:p>
@@ -26732,7 +26709,21 @@
                         <w:rPr>
                           <w:lang w:val="es-ES_tradnl"/>
                         </w:rPr>
-                        <w:t>[14 ptos,  Si existe]</w:t>
+                        <w:t xml:space="preserve">[14 </w:t>
+                      </w:r>
+                      <w:proofErr w:type="spellStart"/>
+                      <w:r>
+                        <w:rPr>
+                          <w:lang w:val="es-ES_tradnl"/>
+                        </w:rPr>
+                        <w:t>ptos</w:t>
+                      </w:r>
+                      <w:proofErr w:type="spellEnd"/>
+                      <w:r>
+                        <w:rPr>
+                          <w:lang w:val="es-ES_tradnl"/>
+                        </w:rPr>
+                        <w:t>,  Si existe]</w:t>
                       </w:r>
                     </w:p>
                   </w:txbxContent>
@@ -26837,13 +26828,16 @@
                                 <w:lang w:val="es-ES_tradnl"/>
                               </w:rPr>
                             </w:pPr>
+                            <w:r>
+                              <w:t>[ 12</w:t>
+                            </w:r>
                             <w:proofErr w:type="gramStart"/>
                             <w:r>
-                              <w:t>[ 12ptos</w:t>
+                              <w:t>ptos ,</w:t>
                             </w:r>
                             <w:proofErr w:type="gramEnd"/>
                             <w:r>
-                              <w:t xml:space="preserve"> , fecha de presentación ]</w:t>
+                              <w:t xml:space="preserve"> fecha de presentación ]</w:t>
                             </w:r>
                           </w:p>
                         </w:txbxContent>
@@ -26865,7 +26859,7 @@
           </mc:Choice>
           <mc:Fallback>
             <w:pict>
-              <v:shape w14:anchorId="130BCDEF" id="_x0000_s1041" type="#_x0000_t202" style="position:absolute;left:0;text-align:left;margin-left:353.7pt;margin-top:-.35pt;width:153.9pt;height:39.75pt;z-index:251661312;visibility:visible;mso-wrap-style:square;mso-width-percent:0;mso-height-percent:0;mso-wrap-distance-left:9pt;mso-wrap-distance-top:0;mso-wrap-distance-right:9pt;mso-wrap-distance-bottom:0;mso-position-horizontal:absolute;mso-position-horizontal-relative:text;mso-position-vertical:absolute;mso-position-vertical-relative:text;mso-width-percent:0;mso-height-percent:0;mso-width-relative:page;mso-height-relative:page;v-text-anchor:top" o:gfxdata="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" o:allowincell="f" stroked="f">
+              <v:shape w14:anchorId="130BCDEF" id="_x0000_s1041" type="#_x0000_t202" style="position:absolute;left:0;text-align:left;margin-left:353.7pt;margin-top:-.35pt;width:153.9pt;height:39.75pt;z-index:251661312;visibility:visible;mso-wrap-style:square;mso-width-percent:0;mso-height-percent:0;mso-wrap-distance-left:9pt;mso-wrap-distance-top:0;mso-wrap-distance-right:9pt;mso-wrap-distance-bottom:0;mso-position-horizontal:absolute;mso-position-horizontal-relative:text;mso-position-vertical:absolute;mso-position-vertical-relative:text;mso-width-percent:0;mso-height-percent:0;mso-width-relative:page;mso-height-relative:page;v-text-anchor:top" o:gfxdata="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" o:allowincell="f" stroked="f">
                 <v:textbox>
                   <w:txbxContent>
                     <w:p>
@@ -26875,7 +26869,15 @@
                         </w:rPr>
                       </w:pPr>
                       <w:r>
-                        <w:t>[ 12ptos , fecha de presentación ]</w:t>
+                        <w:t>[ 12</w:t>
+                      </w:r>
+                      <w:proofErr w:type="gramStart"/>
+                      <w:r>
+                        <w:t>ptos ,</w:t>
+                      </w:r>
+                      <w:proofErr w:type="gramEnd"/>
+                      <w:r>
+                        <w:t xml:space="preserve"> fecha de presentación ]</w:t>
                       </w:r>
                     </w:p>
                   </w:txbxContent>
@@ -26889,7 +26891,21 @@
         <w:rPr>
           <w:lang w:val="es-ES_tradnl"/>
         </w:rPr>
-        <w:t xml:space="preserve">Sucre, xx de </w:t>
+        <w:t xml:space="preserve">Sucre, </w:t>
+      </w:r>
+      <w:proofErr w:type="spellStart"/>
+      <w:r>
+        <w:rPr>
+          <w:lang w:val="es-ES_tradnl"/>
+        </w:rPr>
+        <w:t>xx</w:t>
+      </w:r>
+      <w:proofErr w:type="spellEnd"/>
+      <w:r>
+        <w:rPr>
+          <w:lang w:val="es-ES_tradnl"/>
+        </w:rPr>
+        <w:t xml:space="preserve"> de </w:t>
       </w:r>
       <w:proofErr w:type="spellStart"/>
       <w:r>
@@ -27047,14 +27063,14 @@
                                 <w:lang w:val="es-ES_tradnl"/>
                               </w:rPr>
                             </w:pPr>
+                            <w:r>
+                              <w:t>[ 22</w:t>
+                            </w:r>
                             <w:proofErr w:type="gramStart"/>
                             <w:r>
-                              <w:t>[ 22ptos</w:t>
+                              <w:t>ptos ]</w:t>
                             </w:r>
                             <w:proofErr w:type="gramEnd"/>
-                            <w:r>
-                              <w:t xml:space="preserve"> ]</w:t>
-                            </w:r>
                           </w:p>
                         </w:txbxContent>
                       </wps:txbx>
@@ -27075,7 +27091,7 @@
           </mc:Choice>
           <mc:Fallback>
             <w:pict>
-              <v:shape w14:anchorId="4CD085F0" id="_x0000_s1042" type="#_x0000_t202" style="position:absolute;left:0;text-align:left;margin-left:406.55pt;margin-top:1.2pt;width:57pt;height:19.95pt;z-index:251673600;visibility:visible;mso-wrap-style:square;mso-width-percent:0;mso-height-percent:0;mso-wrap-distance-left:9pt;mso-wrap-distance-top:0;mso-wrap-distance-right:9pt;mso-wrap-distance-bottom:0;mso-position-horizontal:absolute;mso-position-horizontal-relative:text;mso-position-vertical:absolute;mso-position-vertical-relative:text;mso-width-percent:0;mso-height-percent:0;mso-width-relative:page;mso-height-relative:page;v-text-anchor:top" o:gfxdata="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" o:allowincell="f" stroked="f">
+              <v:shape w14:anchorId="4CD085F0" id="_x0000_s1042" type="#_x0000_t202" style="position:absolute;left:0;text-align:left;margin-left:406.55pt;margin-top:1.2pt;width:57pt;height:19.95pt;z-index:251673600;visibility:visible;mso-wrap-style:square;mso-width-percent:0;mso-height-percent:0;mso-wrap-distance-left:9pt;mso-wrap-distance-top:0;mso-wrap-distance-right:9pt;mso-wrap-distance-bottom:0;mso-position-horizontal:absolute;mso-position-horizontal-relative:text;mso-position-vertical:absolute;mso-position-vertical-relative:text;mso-width-percent:0;mso-height-percent:0;mso-width-relative:page;mso-height-relative:page;v-text-anchor:top" o:gfxdata="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" o:allowincell="f" stroked="f">
                 <v:textbox>
                   <w:txbxContent>
                     <w:p>
@@ -27085,8 +27101,13 @@
                         </w:rPr>
                       </w:pPr>
                       <w:r>
-                        <w:t>[ 22ptos ]</w:t>
+                        <w:t>[ 22</w:t>
                       </w:r>
+                      <w:proofErr w:type="gramStart"/>
+                      <w:r>
+                        <w:t>ptos ]</w:t>
+                      </w:r>
+                      <w:proofErr w:type="gramEnd"/>
                     </w:p>
                   </w:txbxContent>
                 </v:textbox>
@@ -27195,14 +27216,14 @@
                                 <w:lang w:val="es-ES_tradnl"/>
                               </w:rPr>
                             </w:pPr>
+                            <w:r>
+                              <w:t>[ 18</w:t>
+                            </w:r>
                             <w:proofErr w:type="gramStart"/>
                             <w:r>
-                              <w:t>[ 18ptos</w:t>
+                              <w:t>ptos ]</w:t>
                             </w:r>
                             <w:proofErr w:type="gramEnd"/>
-                            <w:r>
-                              <w:t xml:space="preserve"> ]</w:t>
-                            </w:r>
                           </w:p>
                         </w:txbxContent>
                       </wps:txbx>
@@ -27223,7 +27244,7 @@
           </mc:Choice>
           <mc:Fallback>
             <w:pict>
-              <v:shape w14:anchorId="38153414" id="_x0000_s1043" type="#_x0000_t202" style="position:absolute;left:0;text-align:left;margin-left:406.55pt;margin-top:8.25pt;width:62.7pt;height:19.95pt;z-index:251674624;visibility:visible;mso-wrap-style:square;mso-width-percent:0;mso-height-percent:0;mso-wrap-distance-left:9pt;mso-wrap-distance-top:0;mso-wrap-distance-right:9pt;mso-wrap-distance-bottom:0;mso-position-horizontal:absolute;mso-position-horizontal-relative:text;mso-position-vertical:absolute;mso-position-vertical-relative:text;mso-width-percent:0;mso-height-percent:0;mso-width-relative:page;mso-height-relative:page;v-text-anchor:top" o:gfxdata="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" o:allowincell="f" stroked="f">
+              <v:shape w14:anchorId="38153414" id="_x0000_s1043" type="#_x0000_t202" style="position:absolute;left:0;text-align:left;margin-left:406.55pt;margin-top:8.25pt;width:62.7pt;height:19.95pt;z-index:251674624;visibility:visible;mso-wrap-style:square;mso-width-percent:0;mso-height-percent:0;mso-wrap-distance-left:9pt;mso-wrap-distance-top:0;mso-wrap-distance-right:9pt;mso-wrap-distance-bottom:0;mso-position-horizontal:absolute;mso-position-horizontal-relative:text;mso-position-vertical:absolute;mso-position-vertical-relative:text;mso-width-percent:0;mso-height-percent:0;mso-width-relative:page;mso-height-relative:page;v-text-anchor:top" o:gfxdata="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" o:allowincell="f" stroked="f">
                 <v:textbox>
                   <w:txbxContent>
                     <w:p>
@@ -27233,8 +27254,13 @@
                         </w:rPr>
                       </w:pPr>
                       <w:r>
-                        <w:t>[ 18ptos ]</w:t>
+                        <w:t>[ 18</w:t>
                       </w:r>
+                      <w:proofErr w:type="gramStart"/>
+                      <w:r>
+                        <w:t>ptos ]</w:t>
+                      </w:r>
+                      <w:proofErr w:type="gramEnd"/>
                     </w:p>
                   </w:txbxContent>
                 </v:textbox>
@@ -27255,6 +27281,7 @@
     </w:p>
     <w:p>
       <w:pPr>
+        <w:ind w:left="708" w:hanging="708"/>
         <w:jc w:val="center"/>
         <w:rPr>
           <w:b/>
@@ -27326,20 +27353,20 @@
                                 <w:lang w:val="es-ES_tradnl"/>
                               </w:rPr>
                             </w:pPr>
-                            <w:proofErr w:type="gramStart"/>
                             <w:r>
                               <w:rPr>
                                 <w:lang w:val="es-ES_tradnl"/>
                               </w:rPr>
                               <w:t>[ 16ptos</w:t>
                             </w:r>
-                            <w:proofErr w:type="gramEnd"/>
+                            <w:proofErr w:type="gramStart"/>
                             <w:r>
                               <w:rPr>
                                 <w:lang w:val="es-ES_tradnl"/>
                               </w:rPr>
                               <w:t>. ]</w:t>
                             </w:r>
+                            <w:proofErr w:type="gramEnd"/>
                           </w:p>
                         </w:txbxContent>
                       </wps:txbx>
@@ -27360,7 +27387,7 @@
           </mc:Choice>
           <mc:Fallback>
             <w:pict>
-              <v:shape w14:anchorId="438323F8" id="_x0000_s1044" type="#_x0000_t202" style="position:absolute;left:0;text-align:left;margin-left:406.55pt;margin-top:-.2pt;width:65.55pt;height:25.65pt;z-index:251675648;visibility:visible;mso-wrap-style:square;mso-width-percent:0;mso-height-percent:0;mso-wrap-distance-left:9pt;mso-wrap-distance-top:0;mso-wrap-distance-right:9pt;mso-wrap-distance-bottom:0;mso-position-horizontal:absolute;mso-position-horizontal-relative:text;mso-position-vertical:absolute;mso-position-vertical-relative:text;mso-width-percent:0;mso-height-percent:0;mso-width-relative:page;mso-height-relative:page;v-text-anchor:top" o:gfxdata="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" o:allowincell="f" stroked="f">
+              <v:shape w14:anchorId="438323F8" id="_x0000_s1044" type="#_x0000_t202" style="position:absolute;left:0;text-align:left;margin-left:406.55pt;margin-top:-.2pt;width:65.55pt;height:25.65pt;z-index:251675648;visibility:visible;mso-wrap-style:square;mso-width-percent:0;mso-height-percent:0;mso-wrap-distance-left:9pt;mso-wrap-distance-top:0;mso-wrap-distance-right:9pt;mso-wrap-distance-bottom:0;mso-position-horizontal:absolute;mso-position-horizontal-relative:text;mso-position-vertical:absolute;mso-position-vertical-relative:text;mso-width-percent:0;mso-height-percent:0;mso-width-relative:page;mso-height-relative:page;v-text-anchor:top" o:gfxdata="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" o:allowincell="f" stroked="f">
                 <v:textbox>
                   <w:txbxContent>
                     <w:p>
@@ -27373,8 +27400,16 @@
                         <w:rPr>
                           <w:lang w:val="es-ES_tradnl"/>
                         </w:rPr>
-                        <w:t>[ 16ptos. ]</w:t>
+                        <w:t>[ 16ptos</w:t>
                       </w:r>
+                      <w:proofErr w:type="gramStart"/>
+                      <w:r>
+                        <w:rPr>
+                          <w:lang w:val="es-ES_tradnl"/>
+                        </w:rPr>
+                        <w:t>. ]</w:t>
+                      </w:r>
+                      <w:proofErr w:type="gramEnd"/>
                     </w:p>
                   </w:txbxContent>
                 </v:textbox>
@@ -27531,20 +27566,20 @@
                                 <w:lang w:val="es-ES_tradnl"/>
                               </w:rPr>
                             </w:pPr>
+                            <w:r>
+                              <w:rPr>
+                                <w:lang w:val="es-ES_tradnl"/>
+                              </w:rPr>
+                              <w:t>[ 16</w:t>
+                            </w:r>
                             <w:proofErr w:type="gramStart"/>
                             <w:r>
                               <w:rPr>
                                 <w:lang w:val="es-ES_tradnl"/>
                               </w:rPr>
-                              <w:t>[ 16ptos</w:t>
+                              <w:t>ptos ]</w:t>
                             </w:r>
                             <w:proofErr w:type="gramEnd"/>
-                            <w:r>
-                              <w:rPr>
-                                <w:lang w:val="es-ES_tradnl"/>
-                              </w:rPr>
-                              <w:t xml:space="preserve"> ]</w:t>
-                            </w:r>
                           </w:p>
                         </w:txbxContent>
                       </wps:txbx>
@@ -27565,7 +27600,7 @@
           </mc:Choice>
           <mc:Fallback>
             <w:pict>
-              <v:shape w14:anchorId="37104455" id="_x0000_s1045" type="#_x0000_t202" style="position:absolute;left:0;text-align:left;margin-left:353.7pt;margin-top:9.8pt;width:65.55pt;height:22.8pt;z-index:251669504;visibility:visible;mso-wrap-style:square;mso-width-percent:0;mso-height-percent:0;mso-wrap-distance-left:9pt;mso-wrap-distance-top:0;mso-wrap-distance-right:9pt;mso-wrap-distance-bottom:0;mso-position-horizontal:absolute;mso-position-horizontal-relative:text;mso-position-vertical:absolute;mso-position-vertical-relative:text;mso-width-percent:0;mso-height-percent:0;mso-width-relative:page;mso-height-relative:page;v-text-anchor:top" o:gfxdata="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" o:allowincell="f" stroked="f">
+              <v:shape w14:anchorId="37104455" id="_x0000_s1045" type="#_x0000_t202" style="position:absolute;left:0;text-align:left;margin-left:353.7pt;margin-top:9.8pt;width:65.55pt;height:22.8pt;z-index:251669504;visibility:visible;mso-wrap-style:square;mso-width-percent:0;mso-height-percent:0;mso-wrap-distance-left:9pt;mso-wrap-distance-top:0;mso-wrap-distance-right:9pt;mso-wrap-distance-bottom:0;mso-position-horizontal:absolute;mso-position-horizontal-relative:text;mso-position-vertical:absolute;mso-position-vertical-relative:text;mso-width-percent:0;mso-height-percent:0;mso-width-relative:page;mso-height-relative:page;v-text-anchor:top" o:gfxdata="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" o:allowincell="f" stroked="f">
                 <v:textbox>
                   <w:txbxContent>
                     <w:p>
@@ -27578,8 +27613,16 @@
                         <w:rPr>
                           <w:lang w:val="es-ES_tradnl"/>
                         </w:rPr>
-                        <w:t>[ 16ptos ]</w:t>
+                        <w:t>[ 16</w:t>
                       </w:r>
+                      <w:proofErr w:type="gramStart"/>
+                      <w:r>
+                        <w:rPr>
+                          <w:lang w:val="es-ES_tradnl"/>
+                        </w:rPr>
+                        <w:t>ptos ]</w:t>
+                      </w:r>
+                      <w:proofErr w:type="gramEnd"/>
                     </w:p>
                   </w:txbxContent>
                 </v:textbox>
@@ -27699,20 +27742,20 @@
                                 <w:lang w:val="es-ES_tradnl"/>
                               </w:rPr>
                             </w:pPr>
+                            <w:r>
+                              <w:rPr>
+                                <w:lang w:val="es-ES_tradnl"/>
+                              </w:rPr>
+                              <w:t>[ 14</w:t>
+                            </w:r>
                             <w:proofErr w:type="gramStart"/>
                             <w:r>
                               <w:rPr>
                                 <w:lang w:val="es-ES_tradnl"/>
                               </w:rPr>
-                              <w:t>[ 14ptos</w:t>
+                              <w:t>ptos ]</w:t>
                             </w:r>
                             <w:proofErr w:type="gramEnd"/>
-                            <w:r>
-                              <w:rPr>
-                                <w:lang w:val="es-ES_tradnl"/>
-                              </w:rPr>
-                              <w:t xml:space="preserve"> ]</w:t>
-                            </w:r>
                           </w:p>
                         </w:txbxContent>
                       </wps:txbx>
@@ -27733,7 +27776,7 @@
           </mc:Choice>
           <mc:Fallback>
             <w:pict>
-              <v:shape w14:anchorId="39FC0327" id="_x0000_s1046" type="#_x0000_t202" style="position:absolute;left:0;text-align:left;margin-left:353.7pt;margin-top:32.65pt;width:71.25pt;height:24.75pt;z-index:251671552;visibility:visible;mso-wrap-style:square;mso-width-percent:0;mso-height-percent:0;mso-wrap-distance-left:9pt;mso-wrap-distance-top:0;mso-wrap-distance-right:9pt;mso-wrap-distance-bottom:0;mso-position-horizontal:absolute;mso-position-horizontal-relative:text;mso-position-vertical:absolute;mso-position-vertical-relative:text;mso-width-percent:0;mso-height-percent:0;mso-width-relative:page;mso-height-relative:page;v-text-anchor:top" o:gfxdata="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" o:allowincell="f" stroked="f">
+              <v:shape w14:anchorId="39FC0327" id="_x0000_s1046" type="#_x0000_t202" style="position:absolute;left:0;text-align:left;margin-left:353.7pt;margin-top:32.65pt;width:71.25pt;height:24.75pt;z-index:251671552;visibility:visible;mso-wrap-style:square;mso-width-percent:0;mso-height-percent:0;mso-wrap-distance-left:9pt;mso-wrap-distance-top:0;mso-wrap-distance-right:9pt;mso-wrap-distance-bottom:0;mso-position-horizontal:absolute;mso-position-horizontal-relative:text;mso-position-vertical:absolute;mso-position-vertical-relative:text;mso-width-percent:0;mso-height-percent:0;mso-width-relative:page;mso-height-relative:page;v-text-anchor:top" o:gfxdata="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" o:allowincell="f" stroked="f">
                 <v:textbox>
                   <w:txbxContent>
                     <w:p>
@@ -27746,8 +27789,16 @@
                         <w:rPr>
                           <w:lang w:val="es-ES_tradnl"/>
                         </w:rPr>
-                        <w:t>[ 14ptos ]</w:t>
+                        <w:t>[ 14</w:t>
                       </w:r>
+                      <w:proofErr w:type="gramStart"/>
+                      <w:r>
+                        <w:rPr>
+                          <w:lang w:val="es-ES_tradnl"/>
+                        </w:rPr>
+                        <w:t>ptos ]</w:t>
+                      </w:r>
+                      <w:proofErr w:type="gramEnd"/>
                     </w:p>
                   </w:txbxContent>
                 </v:textbox>
@@ -27819,19 +27870,25 @@
                                 <w:lang w:val="es-ES_tradnl"/>
                               </w:rPr>
                             </w:pPr>
+                            <w:r>
+                              <w:rPr>
+                                <w:lang w:val="es-ES_tradnl"/>
+                              </w:rPr>
+                              <w:t>[ 16</w:t>
+                            </w:r>
                             <w:proofErr w:type="gramStart"/>
                             <w:r>
                               <w:rPr>
                                 <w:lang w:val="es-ES_tradnl"/>
                               </w:rPr>
-                              <w:t>[ 16ptos</w:t>
+                              <w:t>ptos ,</w:t>
                             </w:r>
                             <w:proofErr w:type="gramEnd"/>
                             <w:r>
                               <w:rPr>
                                 <w:lang w:val="es-ES_tradnl"/>
                               </w:rPr>
-                              <w:t xml:space="preserve"> , Negrita ]</w:t>
+                              <w:t xml:space="preserve"> Negrita ]</w:t>
                             </w:r>
                           </w:p>
                         </w:txbxContent>
@@ -27853,7 +27910,7 @@
           </mc:Choice>
           <mc:Fallback>
             <w:pict>
-              <v:shape w14:anchorId="0A789678" id="_x0000_s1047" type="#_x0000_t202" style="position:absolute;left:0;text-align:left;margin-left:353.7pt;margin-top:-.25pt;width:102.1pt;height:22.8pt;z-index:251670528;visibility:visible;mso-wrap-style:square;mso-width-percent:0;mso-height-percent:0;mso-wrap-distance-left:9pt;mso-wrap-distance-top:0;mso-wrap-distance-right:9pt;mso-wrap-distance-bottom:0;mso-position-horizontal:absolute;mso-position-horizontal-relative:text;mso-position-vertical:absolute;mso-position-vertical-relative:text;mso-width-percent:0;mso-height-percent:0;mso-width-relative:page;mso-height-relative:page;v-text-anchor:top" o:gfxdata="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" o:allowincell="f" stroked="f">
+              <v:shape w14:anchorId="0A789678" id="_x0000_s1047" type="#_x0000_t202" style="position:absolute;left:0;text-align:left;margin-left:353.7pt;margin-top:-.25pt;width:102.1pt;height:22.8pt;z-index:251670528;visibility:visible;mso-wrap-style:square;mso-width-percent:0;mso-height-percent:0;mso-wrap-distance-left:9pt;mso-wrap-distance-top:0;mso-wrap-distance-right:9pt;mso-wrap-distance-bottom:0;mso-position-horizontal:absolute;mso-position-horizontal-relative:text;mso-position-vertical:absolute;mso-position-vertical-relative:text;mso-width-percent:0;mso-height-percent:0;mso-width-relative:page;mso-height-relative:page;v-text-anchor:top" o:gfxdata="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" o:allowincell="f" stroked="f">
                 <v:textbox>
                   <w:txbxContent>
                     <w:p>
@@ -27866,7 +27923,21 @@
                         <w:rPr>
                           <w:lang w:val="es-ES_tradnl"/>
                         </w:rPr>
-                        <w:t>[ 16ptos , Negrita ]</w:t>
+                        <w:t>[ 16</w:t>
+                      </w:r>
+                      <w:proofErr w:type="gramStart"/>
+                      <w:r>
+                        <w:rPr>
+                          <w:lang w:val="es-ES_tradnl"/>
+                        </w:rPr>
+                        <w:t>ptos ,</w:t>
+                      </w:r>
+                      <w:proofErr w:type="gramEnd"/>
+                      <w:r>
+                        <w:rPr>
+                          <w:lang w:val="es-ES_tradnl"/>
+                        </w:rPr>
+                        <w:t xml:space="preserve"> Negrita ]</w:t>
                       </w:r>
                     </w:p>
                   </w:txbxContent>
@@ -28001,7 +28072,7 @@
           </mc:Choice>
           <mc:Fallback>
             <w:pict>
-              <v:shape w14:anchorId="2E050CEB" id="_x0000_s1048" type="#_x0000_t202" style="position:absolute;left:0;text-align:left;margin-left:348.1pt;margin-top:30.05pt;width:107.7pt;height:29.45pt;z-index:251676672;visibility:visible;mso-wrap-style:square;mso-width-percent:0;mso-height-percent:0;mso-wrap-distance-left:9pt;mso-wrap-distance-top:0;mso-wrap-distance-right:9pt;mso-wrap-distance-bottom:0;mso-position-horizontal:absolute;mso-position-horizontal-relative:text;mso-position-vertical:absolute;mso-position-vertical-relative:text;mso-width-percent:0;mso-height-percent:0;mso-width-relative:page;mso-height-relative:page;v-text-anchor:top" o:gfxdata="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" o:allowincell="f" stroked="f">
+              <v:shape w14:anchorId="2E050CEB" id="_x0000_s1048" type="#_x0000_t202" style="position:absolute;left:0;text-align:left;margin-left:348.1pt;margin-top:30.05pt;width:107.7pt;height:29.45pt;z-index:251676672;visibility:visible;mso-wrap-style:square;mso-width-percent:0;mso-height-percent:0;mso-wrap-distance-left:9pt;mso-wrap-distance-top:0;mso-wrap-distance-right:9pt;mso-wrap-distance-bottom:0;mso-position-horizontal:absolute;mso-position-horizontal-relative:text;mso-position-vertical:absolute;mso-position-vertical-relative:text;mso-width-percent:0;mso-height-percent:0;mso-width-relative:page;mso-height-relative:page;v-text-anchor:top" o:gfxdata="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" o:allowincell="f" stroked="f">
                 <v:textbox>
                   <w:txbxContent>
                     <w:p>
@@ -28014,7 +28085,21 @@
                         <w:rPr>
                           <w:lang w:val="es-ES_tradnl"/>
                         </w:rPr>
-                        <w:t>[14 ptos,  Si existe]</w:t>
+                        <w:t xml:space="preserve">[14 </w:t>
+                      </w:r>
+                      <w:proofErr w:type="spellStart"/>
+                      <w:r>
+                        <w:rPr>
+                          <w:lang w:val="es-ES_tradnl"/>
+                        </w:rPr>
+                        <w:t>ptos</w:t>
+                      </w:r>
+                      <w:proofErr w:type="spellEnd"/>
+                      <w:r>
+                        <w:rPr>
+                          <w:lang w:val="es-ES_tradnl"/>
+                        </w:rPr>
+                        <w:t>,  Si existe]</w:t>
                       </w:r>
                     </w:p>
                   </w:txbxContent>
@@ -28142,13 +28227,16 @@
                                 <w:lang w:val="es-ES_tradnl"/>
                               </w:rPr>
                             </w:pPr>
+                            <w:r>
+                              <w:t>[ 12</w:t>
+                            </w:r>
                             <w:proofErr w:type="gramStart"/>
                             <w:r>
-                              <w:t>[ 12ptos</w:t>
+                              <w:t>ptos ,</w:t>
                             </w:r>
                             <w:proofErr w:type="gramEnd"/>
                             <w:r>
-                              <w:t xml:space="preserve"> , fecha de presentación ]</w:t>
+                              <w:t xml:space="preserve"> fecha de presentación ]</w:t>
                             </w:r>
                           </w:p>
                         </w:txbxContent>
@@ -28170,7 +28258,7 @@
           </mc:Choice>
           <mc:Fallback>
             <w:pict>
-              <v:shape w14:anchorId="6ABEA67F" id="_x0000_s1049" type="#_x0000_t202" style="position:absolute;left:0;text-align:left;margin-left:337.75pt;margin-top:31.7pt;width:153.9pt;height:39.75pt;z-index:251678720;visibility:visible;mso-wrap-style:square;mso-width-percent:0;mso-height-percent:0;mso-wrap-distance-left:9pt;mso-wrap-distance-top:0;mso-wrap-distance-right:9pt;mso-wrap-distance-bottom:0;mso-position-horizontal:absolute;mso-position-horizontal-relative:text;mso-position-vertical:absolute;mso-position-vertical-relative:text;mso-width-percent:0;mso-height-percent:0;mso-width-relative:page;mso-height-relative:page;v-text-anchor:top" o:gfxdata="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" o:allowincell="f" stroked="f">
+              <v:shape w14:anchorId="6ABEA67F" id="_x0000_s1049" type="#_x0000_t202" style="position:absolute;left:0;text-align:left;margin-left:337.75pt;margin-top:31.7pt;width:153.9pt;height:39.75pt;z-index:251678720;visibility:visible;mso-wrap-style:square;mso-width-percent:0;mso-height-percent:0;mso-wrap-distance-left:9pt;mso-wrap-distance-top:0;mso-wrap-distance-right:9pt;mso-wrap-distance-bottom:0;mso-position-horizontal:absolute;mso-position-horizontal-relative:text;mso-position-vertical:absolute;mso-position-vertical-relative:text;mso-width-percent:0;mso-height-percent:0;mso-width-relative:page;mso-height-relative:page;v-text-anchor:top" o:gfxdata="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" o:allowincell="f" stroked="f">
                 <v:textbox>
                   <w:txbxContent>
                     <w:p>
@@ -28180,7 +28268,15 @@
                         </w:rPr>
                       </w:pPr>
                       <w:r>
-                        <w:t>[ 12ptos , fecha de presentación ]</w:t>
+                        <w:t>[ 12</w:t>
+                      </w:r>
+                      <w:proofErr w:type="gramStart"/>
+                      <w:r>
+                        <w:t>ptos ,</w:t>
+                      </w:r>
+                      <w:proofErr w:type="gramEnd"/>
+                      <w:r>
+                        <w:t xml:space="preserve"> fecha de presentación ]</w:t>
                       </w:r>
                     </w:p>
                   </w:txbxContent>
@@ -28207,7 +28303,21 @@
         <w:rPr>
           <w:lang w:val="es-ES_tradnl"/>
         </w:rPr>
-        <w:t xml:space="preserve">Sucre, xx de </w:t>
+        <w:t xml:space="preserve">Sucre, </w:t>
+      </w:r>
+      <w:proofErr w:type="spellStart"/>
+      <w:r>
+        <w:rPr>
+          <w:lang w:val="es-ES_tradnl"/>
+        </w:rPr>
+        <w:t>xx</w:t>
+      </w:r>
+      <w:proofErr w:type="spellEnd"/>
+      <w:r>
+        <w:rPr>
+          <w:lang w:val="es-ES_tradnl"/>
+        </w:rPr>
+        <w:t xml:space="preserve"> de </w:t>
       </w:r>
       <w:proofErr w:type="spellStart"/>
       <w:r>
@@ -28633,8 +28743,9 @@
       </w:r>
     </w:p>
     <w:p>
-      <w:bookmarkStart w:id="103" w:name="_GoBack"/>
-      <w:bookmarkEnd w:id="103"/>
+      <w:pPr>
+        <w:ind w:left="708" w:hanging="708"/>
+      </w:pPr>
     </w:p>
     <w:sectPr>
       <w:headerReference w:type="default" r:id="rId12"/>
@@ -28649,7 +28760,7 @@
 </file>
 
 <file path=word/endnotes.xml><?xml version="1.0" encoding="utf-8"?>
-<w:endnotes xmlns:wpc="http://schemas.microsoft.com/office/word/2010/wordprocessingCanvas" xmlns:mc="http://schemas.openxmlformats.org/markup-compatibility/2006" xmlns:o="urn:schemas-microsoft-com:office:office" xmlns:r="http://schemas.openxmlformats.org/officeDocument/2006/relationships" xmlns:m="http://schemas.openxmlformats.org/officeDocument/2006/math" xmlns:v="urn:schemas-microsoft-com:vml" xmlns:wp14="http://schemas.microsoft.com/office/word/2010/wordprocessingDrawing" xmlns:wp="http://schemas.openxmlformats.org/drawingml/2006/wordprocessingDrawing" xmlns:w10="urn:schemas-microsoft-com:office:word" xmlns:w="http://schemas.openxmlformats.org/wordprocessingml/2006/main" xmlns:w14="http://schemas.microsoft.com/office/word/2010/wordml" xmlns:w15="http://schemas.microsoft.com/office/word/2012/wordml" xmlns:wpg="http://schemas.microsoft.com/office/word/2010/wordprocessingGroup" xmlns:wpi="http://schemas.microsoft.com/office/word/2010/wordprocessingInk" xmlns:wne="http://schemas.microsoft.com/office/word/2006/wordml" xmlns:wps="http://schemas.microsoft.com/office/word/2010/wordprocessingShape" mc:Ignorable="w14 w15 wp14">
+<w:endnotes xmlns:wpc="http://schemas.microsoft.com/office/word/2010/wordprocessingCanvas" xmlns:cx="http://schemas.microsoft.com/office/drawing/2014/chartex" xmlns:cx1="http://schemas.microsoft.com/office/drawing/2015/9/8/chartex" xmlns:cx2="http://schemas.microsoft.com/office/drawing/2015/10/21/chartex" xmlns:cx3="http://schemas.microsoft.com/office/drawing/2016/5/9/chartex" xmlns:cx4="http://schemas.microsoft.com/office/drawing/2016/5/10/chartex" xmlns:cx5="http://schemas.microsoft.com/office/drawing/2016/5/11/chartex" xmlns:cx6="http://schemas.microsoft.com/office/drawing/2016/5/12/chartex" xmlns:cx7="http://schemas.microsoft.com/office/drawing/2016/5/13/chartex" xmlns:cx8="http://schemas.microsoft.com/office/drawing/2016/5/14/chartex" xmlns:mc="http://schemas.openxmlformats.org/markup-compatibility/2006" xmlns:aink="http://schemas.microsoft.com/office/drawing/2016/ink" xmlns:am3d="http://schemas.microsoft.com/office/drawing/2017/model3d" xmlns:o="urn:schemas-microsoft-com:office:office" xmlns:oel="http://schemas.microsoft.com/office/2019/extlst" xmlns:r="http://schemas.openxmlformats.org/officeDocument/2006/relationships" xmlns:m="http://schemas.openxmlformats.org/officeDocument/2006/math" xmlns:v="urn:schemas-microsoft-com:vml" xmlns:wp14="http://schemas.microsoft.com/office/word/2010/wordprocessingDrawing" xmlns:wp="http://schemas.openxmlformats.org/drawingml/2006/wordprocessingDrawing" xmlns:w10="urn:schemas-microsoft-com:office:word" xmlns:w="http://schemas.openxmlformats.org/wordprocessingml/2006/main" xmlns:w14="http://schemas.microsoft.com/office/word/2010/wordml" xmlns:w15="http://schemas.microsoft.com/office/word/2012/wordml" xmlns:w16cex="http://schemas.microsoft.com/office/word/2018/wordml/cex" xmlns:w16cid="http://schemas.microsoft.com/office/word/2016/wordml/cid" xmlns:w16="http://schemas.microsoft.com/office/word/2018/wordml" xmlns:w16sdtdh="http://schemas.microsoft.com/office/word/2020/wordml/sdtdatahash" xmlns:w16se="http://schemas.microsoft.com/office/word/2015/wordml/symex" xmlns:wpg="http://schemas.microsoft.com/office/word/2010/wordprocessingGroup" xmlns:wpi="http://schemas.microsoft.com/office/word/2010/wordprocessingInk" xmlns:wne="http://schemas.microsoft.com/office/word/2006/wordml" xmlns:wps="http://schemas.microsoft.com/office/word/2010/wordprocessingShape" mc:Ignorable="w14 w15 w16se w16cid w16 w16cex w16sdtdh wp14">
   <w:endnote w:type="separator" w:id="-1">
     <w:p>
       <w:r>
@@ -28668,7 +28779,7 @@
 </file>
 
 <file path=word/footer1.xml><?xml version="1.0" encoding="utf-8"?>
-<w:ftr xmlns:wpc="http://schemas.microsoft.com/office/word/2010/wordprocessingCanvas" xmlns:mc="http://schemas.openxmlformats.org/markup-compatibility/2006" xmlns:o="urn:schemas-microsoft-com:office:office" xmlns:r="http://schemas.openxmlformats.org/officeDocument/2006/relationships" xmlns:m="http://schemas.openxmlformats.org/officeDocument/2006/math" xmlns:v="urn:schemas-microsoft-com:vml" xmlns:wp14="http://schemas.microsoft.com/office/word/2010/wordprocessingDrawing" xmlns:wp="http://schemas.openxmlformats.org/drawingml/2006/wordprocessingDrawing" xmlns:w10="urn:schemas-microsoft-com:office:word" xmlns:w="http://schemas.openxmlformats.org/wordprocessingml/2006/main" xmlns:w14="http://schemas.microsoft.com/office/word/2010/wordml" xmlns:w15="http://schemas.microsoft.com/office/word/2012/wordml" xmlns:wpg="http://schemas.microsoft.com/office/word/2010/wordprocessingGroup" xmlns:wpi="http://schemas.microsoft.com/office/word/2010/wordprocessingInk" xmlns:wne="http://schemas.microsoft.com/office/word/2006/wordml" xmlns:wps="http://schemas.microsoft.com/office/word/2010/wordprocessingShape" mc:Ignorable="w14 w15 wp14">
+<w:ftr xmlns:wpc="http://schemas.microsoft.com/office/word/2010/wordprocessingCanvas" xmlns:cx="http://schemas.microsoft.com/office/drawing/2014/chartex" xmlns:cx1="http://schemas.microsoft.com/office/drawing/2015/9/8/chartex" xmlns:cx2="http://schemas.microsoft.com/office/drawing/2015/10/21/chartex" xmlns:cx3="http://schemas.microsoft.com/office/drawing/2016/5/9/chartex" xmlns:cx4="http://schemas.microsoft.com/office/drawing/2016/5/10/chartex" xmlns:cx5="http://schemas.microsoft.com/office/drawing/2016/5/11/chartex" xmlns:cx6="http://schemas.microsoft.com/office/drawing/2016/5/12/chartex" xmlns:cx7="http://schemas.microsoft.com/office/drawing/2016/5/13/chartex" xmlns:cx8="http://schemas.microsoft.com/office/drawing/2016/5/14/chartex" xmlns:mc="http://schemas.openxmlformats.org/markup-compatibility/2006" xmlns:aink="http://schemas.microsoft.com/office/drawing/2016/ink" xmlns:am3d="http://schemas.microsoft.com/office/drawing/2017/model3d" xmlns:o="urn:schemas-microsoft-com:office:office" xmlns:oel="http://schemas.microsoft.com/office/2019/extlst" xmlns:r="http://schemas.openxmlformats.org/officeDocument/2006/relationships" xmlns:m="http://schemas.openxmlformats.org/officeDocument/2006/math" xmlns:v="urn:schemas-microsoft-com:vml" xmlns:wp14="http://schemas.microsoft.com/office/word/2010/wordprocessingDrawing" xmlns:wp="http://schemas.openxmlformats.org/drawingml/2006/wordprocessingDrawing" xmlns:w10="urn:schemas-microsoft-com:office:word" xmlns:w="http://schemas.openxmlformats.org/wordprocessingml/2006/main" xmlns:w14="http://schemas.microsoft.com/office/word/2010/wordml" xmlns:w15="http://schemas.microsoft.com/office/word/2012/wordml" xmlns:w16cex="http://schemas.microsoft.com/office/word/2018/wordml/cex" xmlns:w16cid="http://schemas.microsoft.com/office/word/2016/wordml/cid" xmlns:w16="http://schemas.microsoft.com/office/word/2018/wordml" xmlns:w16sdtdh="http://schemas.microsoft.com/office/word/2020/wordml/sdtdatahash" xmlns:w16se="http://schemas.microsoft.com/office/word/2015/wordml/symex" xmlns:wpg="http://schemas.microsoft.com/office/word/2010/wordprocessingGroup" xmlns:wpi="http://schemas.microsoft.com/office/word/2010/wordprocessingInk" xmlns:wne="http://schemas.microsoft.com/office/word/2006/wordml" xmlns:wps="http://schemas.microsoft.com/office/word/2010/wordprocessingShape" mc:Ignorable="w14 w15 w16se w16cid w16 w16cex w16sdtdh wp14">
   <w:p>
     <w:pPr>
       <w:pStyle w:val="Piedepgina"/>
@@ -28772,7 +28883,7 @@
 </file>
 
 <file path=word/footnotes.xml><?xml version="1.0" encoding="utf-8"?>
-<w:footnotes xmlns:wpc="http://schemas.microsoft.com/office/word/2010/wordprocessingCanvas" xmlns:mc="http://schemas.openxmlformats.org/markup-compatibility/2006" xmlns:o="urn:schemas-microsoft-com:office:office" xmlns:r="http://schemas.openxmlformats.org/officeDocument/2006/relationships" xmlns:m="http://schemas.openxmlformats.org/officeDocument/2006/math" xmlns:v="urn:schemas-microsoft-com:vml" xmlns:wp14="http://schemas.microsoft.com/office/word/2010/wordprocessingDrawing" xmlns:wp="http://schemas.openxmlformats.org/drawingml/2006/wordprocessingDrawing" xmlns:w10="urn:schemas-microsoft-com:office:word" xmlns:w="http://schemas.openxmlformats.org/wordprocessingml/2006/main" xmlns:w14="http://schemas.microsoft.com/office/word/2010/wordml" xmlns:w15="http://schemas.microsoft.com/office/word/2012/wordml" xmlns:wpg="http://schemas.microsoft.com/office/word/2010/wordprocessingGroup" xmlns:wpi="http://schemas.microsoft.com/office/word/2010/wordprocessingInk" xmlns:wne="http://schemas.microsoft.com/office/word/2006/wordml" xmlns:wps="http://schemas.microsoft.com/office/word/2010/wordprocessingShape" mc:Ignorable="w14 w15 wp14">
+<w:footnotes xmlns:wpc="http://schemas.microsoft.com/office/word/2010/wordprocessingCanvas" xmlns:cx="http://schemas.microsoft.com/office/drawing/2014/chartex" xmlns:cx1="http://schemas.microsoft.com/office/drawing/2015/9/8/chartex" xmlns:cx2="http://schemas.microsoft.com/office/drawing/2015/10/21/chartex" xmlns:cx3="http://schemas.microsoft.com/office/drawing/2016/5/9/chartex" xmlns:cx4="http://schemas.microsoft.com/office/drawing/2016/5/10/chartex" xmlns:cx5="http://schemas.microsoft.com/office/drawing/2016/5/11/chartex" xmlns:cx6="http://schemas.microsoft.com/office/drawing/2016/5/12/chartex" xmlns:cx7="http://schemas.microsoft.com/office/drawing/2016/5/13/chartex" xmlns:cx8="http://schemas.microsoft.com/office/drawing/2016/5/14/chartex" xmlns:mc="http://schemas.openxmlformats.org/markup-compatibility/2006" xmlns:aink="http://schemas.microsoft.com/office/drawing/2016/ink" xmlns:am3d="http://schemas.microsoft.com/office/drawing/2017/model3d" xmlns:o="urn:schemas-microsoft-com:office:office" xmlns:oel="http://schemas.microsoft.com/office/2019/extlst" xmlns:r="http://schemas.openxmlformats.org/officeDocument/2006/relationships" xmlns:m="http://schemas.openxmlformats.org/officeDocument/2006/math" xmlns:v="urn:schemas-microsoft-com:vml" xmlns:wp14="http://schemas.microsoft.com/office/word/2010/wordprocessingDrawing" xmlns:wp="http://schemas.openxmlformats.org/drawingml/2006/wordprocessingDrawing" xmlns:w10="urn:schemas-microsoft-com:office:word" xmlns:w="http://schemas.openxmlformats.org/wordprocessingml/2006/main" xmlns:w14="http://schemas.microsoft.com/office/word/2010/wordml" xmlns:w15="http://schemas.microsoft.com/office/word/2012/wordml" xmlns:w16cex="http://schemas.microsoft.com/office/word/2018/wordml/cex" xmlns:w16cid="http://schemas.microsoft.com/office/word/2016/wordml/cid" xmlns:w16="http://schemas.microsoft.com/office/word/2018/wordml" xmlns:w16sdtdh="http://schemas.microsoft.com/office/word/2020/wordml/sdtdatahash" xmlns:w16se="http://schemas.microsoft.com/office/word/2015/wordml/symex" xmlns:wpg="http://schemas.microsoft.com/office/word/2010/wordprocessingGroup" xmlns:wpi="http://schemas.microsoft.com/office/word/2010/wordprocessingInk" xmlns:wne="http://schemas.microsoft.com/office/word/2006/wordml" xmlns:wps="http://schemas.microsoft.com/office/word/2010/wordprocessingShape" mc:Ignorable="w14 w15 w16se w16cid w16 w16cex w16sdtdh wp14">
   <w:footnote w:type="separator" w:id="-1">
     <w:p>
       <w:r>
@@ -28791,7 +28902,7 @@
 </file>
 
 <file path=word/header1.xml><?xml version="1.0" encoding="utf-8"?>
-<w:hdr xmlns:wpc="http://schemas.microsoft.com/office/word/2010/wordprocessingCanvas" xmlns:mc="http://schemas.openxmlformats.org/markup-compatibility/2006" xmlns:o="urn:schemas-microsoft-com:office:office" xmlns:r="http://schemas.openxmlformats.org/officeDocument/2006/relationships" xmlns:m="http://schemas.openxmlformats.org/officeDocument/2006/math" xmlns:v="urn:schemas-microsoft-com:vml" xmlns:wp14="http://schemas.microsoft.com/office/word/2010/wordprocessingDrawing" xmlns:wp="http://schemas.openxmlformats.org/drawingml/2006/wordprocessingDrawing" xmlns:w10="urn:schemas-microsoft-com:office:word" xmlns:w="http://schemas.openxmlformats.org/wordprocessingml/2006/main" xmlns:w14="http://schemas.microsoft.com/office/word/2010/wordml" xmlns:w15="http://schemas.microsoft.com/office/word/2012/wordml" xmlns:wpg="http://schemas.microsoft.com/office/word/2010/wordprocessingGroup" xmlns:wpi="http://schemas.microsoft.com/office/word/2010/wordprocessingInk" xmlns:wne="http://schemas.microsoft.com/office/word/2006/wordml" xmlns:wps="http://schemas.microsoft.com/office/word/2010/wordprocessingShape" mc:Ignorable="w14 w15 wp14">
+<w:hdr xmlns:wpc="http://schemas.microsoft.com/office/word/2010/wordprocessingCanvas" xmlns:cx="http://schemas.microsoft.com/office/drawing/2014/chartex" xmlns:cx1="http://schemas.microsoft.com/office/drawing/2015/9/8/chartex" xmlns:cx2="http://schemas.microsoft.com/office/drawing/2015/10/21/chartex" xmlns:cx3="http://schemas.microsoft.com/office/drawing/2016/5/9/chartex" xmlns:cx4="http://schemas.microsoft.com/office/drawing/2016/5/10/chartex" xmlns:cx5="http://schemas.microsoft.com/office/drawing/2016/5/11/chartex" xmlns:cx6="http://schemas.microsoft.com/office/drawing/2016/5/12/chartex" xmlns:cx7="http://schemas.microsoft.com/office/drawing/2016/5/13/chartex" xmlns:cx8="http://schemas.microsoft.com/office/drawing/2016/5/14/chartex" xmlns:mc="http://schemas.openxmlformats.org/markup-compatibility/2006" xmlns:aink="http://schemas.microsoft.com/office/drawing/2016/ink" xmlns:am3d="http://schemas.microsoft.com/office/drawing/2017/model3d" xmlns:o="urn:schemas-microsoft-com:office:office" xmlns:oel="http://schemas.microsoft.com/office/2019/extlst" xmlns:r="http://schemas.openxmlformats.org/officeDocument/2006/relationships" xmlns:m="http://schemas.openxmlformats.org/officeDocument/2006/math" xmlns:v="urn:schemas-microsoft-com:vml" xmlns:wp14="http://schemas.microsoft.com/office/word/2010/wordprocessingDrawing" xmlns:wp="http://schemas.openxmlformats.org/drawingml/2006/wordprocessingDrawing" xmlns:w10="urn:schemas-microsoft-com:office:word" xmlns:w="http://schemas.openxmlformats.org/wordprocessingml/2006/main" xmlns:w14="http://schemas.microsoft.com/office/word/2010/wordml" xmlns:w15="http://schemas.microsoft.com/office/word/2012/wordml" xmlns:w16cex="http://schemas.microsoft.com/office/word/2018/wordml/cex" xmlns:w16cid="http://schemas.microsoft.com/office/word/2016/wordml/cid" xmlns:w16="http://schemas.microsoft.com/office/word/2018/wordml" xmlns:w16sdtdh="http://schemas.microsoft.com/office/word/2020/wordml/sdtdatahash" xmlns:w16se="http://schemas.microsoft.com/office/word/2015/wordml/symex" xmlns:wpg="http://schemas.microsoft.com/office/word/2010/wordprocessingGroup" xmlns:wpi="http://schemas.microsoft.com/office/word/2010/wordprocessingInk" xmlns:wne="http://schemas.microsoft.com/office/word/2006/wordml" xmlns:wps="http://schemas.microsoft.com/office/word/2010/wordprocessingShape" mc:Ignorable="w14 w15 w16se w16cid w16 w16cex w16sdtdh wp14">
   <w:p>
     <w:pPr>
       <w:pStyle w:val="Encabezado"/>
@@ -28872,7 +28983,7 @@
 </file>
 
 <file path=word/numbering.xml><?xml version="1.0" encoding="utf-8"?>
-<w:numbering xmlns:wpc="http://schemas.microsoft.com/office/word/2010/wordprocessingCanvas" xmlns:mc="http://schemas.openxmlformats.org/markup-compatibility/2006" xmlns:o="urn:schemas-microsoft-com:office:office" xmlns:r="http://schemas.openxmlformats.org/officeDocument/2006/relationships" xmlns:m="http://schemas.openxmlformats.org/officeDocument/2006/math" xmlns:v="urn:schemas-microsoft-com:vml" xmlns:wp14="http://schemas.microsoft.com/office/word/2010/wordprocessingDrawing" xmlns:wp="http://schemas.openxmlformats.org/drawingml/2006/wordprocessingDrawing" xmlns:w10="urn:schemas-microsoft-com:office:word" xmlns:w="http://schemas.openxmlformats.org/wordprocessingml/2006/main" xmlns:w14="http://schemas.microsoft.com/office/word/2010/wordml" xmlns:w15="http://schemas.microsoft.com/office/word/2012/wordml" xmlns:wpg="http://schemas.microsoft.com/office/word/2010/wordprocessingGroup" xmlns:wpi="http://schemas.microsoft.com/office/word/2010/wordprocessingInk" xmlns:wne="http://schemas.microsoft.com/office/word/2006/wordml" xmlns:wps="http://schemas.microsoft.com/office/word/2010/wordprocessingShape" mc:Ignorable="w14 w15 wp14">
+<w:numbering xmlns:wpc="http://schemas.microsoft.com/office/word/2010/wordprocessingCanvas" xmlns:cx="http://schemas.microsoft.com/office/drawing/2014/chartex" xmlns:cx1="http://schemas.microsoft.com/office/drawing/2015/9/8/chartex" xmlns:cx2="http://schemas.microsoft.com/office/drawing/2015/10/21/chartex" xmlns:cx3="http://schemas.microsoft.com/office/drawing/2016/5/9/chartex" xmlns:cx4="http://schemas.microsoft.com/office/drawing/2016/5/10/chartex" xmlns:cx5="http://schemas.microsoft.com/office/drawing/2016/5/11/chartex" xmlns:cx6="http://schemas.microsoft.com/office/drawing/2016/5/12/chartex" xmlns:cx7="http://schemas.microsoft.com/office/drawing/2016/5/13/chartex" xmlns:cx8="http://schemas.microsoft.com/office/drawing/2016/5/14/chartex" xmlns:mc="http://schemas.openxmlformats.org/markup-compatibility/2006" xmlns:aink="http://schemas.microsoft.com/office/drawing/2016/ink" xmlns:am3d="http://schemas.microsoft.com/office/drawing/2017/model3d" xmlns:o="urn:schemas-microsoft-com:office:office" xmlns:oel="http://schemas.microsoft.com/office/2019/extlst" xmlns:r="http://schemas.openxmlformats.org/officeDocument/2006/relationships" xmlns:m="http://schemas.openxmlformats.org/officeDocument/2006/math" xmlns:v="urn:schemas-microsoft-com:vml" xmlns:wp14="http://schemas.microsoft.com/office/word/2010/wordprocessingDrawing" xmlns:wp="http://schemas.openxmlformats.org/drawingml/2006/wordprocessingDrawing" xmlns:w10="urn:schemas-microsoft-com:office:word" xmlns:w="http://schemas.openxmlformats.org/wordprocessingml/2006/main" xmlns:w14="http://schemas.microsoft.com/office/word/2010/wordml" xmlns:w15="http://schemas.microsoft.com/office/word/2012/wordml" xmlns:w16cex="http://schemas.microsoft.com/office/word/2018/wordml/cex" xmlns:w16cid="http://schemas.microsoft.com/office/word/2016/wordml/cid" xmlns:w16="http://schemas.microsoft.com/office/word/2018/wordml" xmlns:w16sdtdh="http://schemas.microsoft.com/office/word/2020/wordml/sdtdatahash" xmlns:w16se="http://schemas.microsoft.com/office/word/2015/wordml/symex" xmlns:wpg="http://schemas.microsoft.com/office/word/2010/wordprocessingGroup" xmlns:wpi="http://schemas.microsoft.com/office/word/2010/wordprocessingInk" xmlns:wne="http://schemas.microsoft.com/office/word/2006/wordml" xmlns:wps="http://schemas.microsoft.com/office/word/2010/wordprocessingShape" mc:Ignorable="w14 w15 w16se w16cid w16 w16cex w16sdtdh wp14">
   <w:abstractNum w:abstractNumId="0" w15:restartNumberingAfterBreak="0">
     <w:nsid w:val="010E2B34"/>
     <w:multiLevelType w:val="hybridMultilevel"/>
@@ -35511,178 +35622,178 @@
       </w:pPr>
     </w:lvl>
   </w:abstractNum>
-  <w:num w:numId="1">
+  <w:num w:numId="1" w16cid:durableId="2124378447">
     <w:abstractNumId w:val="46"/>
   </w:num>
-  <w:num w:numId="2">
+  <w:num w:numId="2" w16cid:durableId="515461251">
     <w:abstractNumId w:val="29"/>
   </w:num>
-  <w:num w:numId="3">
+  <w:num w:numId="3" w16cid:durableId="202639577">
     <w:abstractNumId w:val="25"/>
   </w:num>
-  <w:num w:numId="4">
+  <w:num w:numId="4" w16cid:durableId="305863680">
     <w:abstractNumId w:val="0"/>
   </w:num>
-  <w:num w:numId="5">
+  <w:num w:numId="5" w16cid:durableId="747464143">
     <w:abstractNumId w:val="55"/>
   </w:num>
-  <w:num w:numId="6">
+  <w:num w:numId="6" w16cid:durableId="1869372068">
     <w:abstractNumId w:val="8"/>
   </w:num>
-  <w:num w:numId="7">
+  <w:num w:numId="7" w16cid:durableId="592514365">
     <w:abstractNumId w:val="17"/>
   </w:num>
-  <w:num w:numId="8">
+  <w:num w:numId="8" w16cid:durableId="784882700">
     <w:abstractNumId w:val="1"/>
   </w:num>
-  <w:num w:numId="9">
+  <w:num w:numId="9" w16cid:durableId="619803417">
     <w:abstractNumId w:val="11"/>
   </w:num>
-  <w:num w:numId="10">
+  <w:num w:numId="10" w16cid:durableId="3023317">
     <w:abstractNumId w:val="53"/>
   </w:num>
-  <w:num w:numId="11">
+  <w:num w:numId="11" w16cid:durableId="1515193652">
     <w:abstractNumId w:val="26"/>
   </w:num>
-  <w:num w:numId="12">
+  <w:num w:numId="12" w16cid:durableId="1347831153">
     <w:abstractNumId w:val="10"/>
   </w:num>
-  <w:num w:numId="13">
+  <w:num w:numId="13" w16cid:durableId="510997078">
     <w:abstractNumId w:val="19"/>
   </w:num>
-  <w:num w:numId="14">
+  <w:num w:numId="14" w16cid:durableId="1375235478">
     <w:abstractNumId w:val="43"/>
   </w:num>
-  <w:num w:numId="15">
+  <w:num w:numId="15" w16cid:durableId="29038446">
     <w:abstractNumId w:val="28"/>
   </w:num>
-  <w:num w:numId="16">
+  <w:num w:numId="16" w16cid:durableId="655571585">
     <w:abstractNumId w:val="40"/>
   </w:num>
-  <w:num w:numId="17">
+  <w:num w:numId="17" w16cid:durableId="1255942427">
     <w:abstractNumId w:val="20"/>
   </w:num>
-  <w:num w:numId="18">
+  <w:num w:numId="18" w16cid:durableId="1388531572">
     <w:abstractNumId w:val="48"/>
   </w:num>
-  <w:num w:numId="19">
+  <w:num w:numId="19" w16cid:durableId="1545680835">
     <w:abstractNumId w:val="15"/>
   </w:num>
-  <w:num w:numId="20">
+  <w:num w:numId="20" w16cid:durableId="1777166120">
     <w:abstractNumId w:val="30"/>
   </w:num>
-  <w:num w:numId="21">
+  <w:num w:numId="21" w16cid:durableId="288096382">
     <w:abstractNumId w:val="6"/>
   </w:num>
-  <w:num w:numId="22">
+  <w:num w:numId="22" w16cid:durableId="1048263235">
     <w:abstractNumId w:val="39"/>
   </w:num>
-  <w:num w:numId="23">
+  <w:num w:numId="23" w16cid:durableId="1080564794">
     <w:abstractNumId w:val="35"/>
   </w:num>
-  <w:num w:numId="24">
+  <w:num w:numId="24" w16cid:durableId="1478642832">
     <w:abstractNumId w:val="31"/>
   </w:num>
-  <w:num w:numId="25">
+  <w:num w:numId="25" w16cid:durableId="1482849616">
     <w:abstractNumId w:val="38"/>
   </w:num>
-  <w:num w:numId="26">
+  <w:num w:numId="26" w16cid:durableId="2117364857">
     <w:abstractNumId w:val="4"/>
   </w:num>
-  <w:num w:numId="27">
+  <w:num w:numId="27" w16cid:durableId="84689356">
     <w:abstractNumId w:val="54"/>
   </w:num>
-  <w:num w:numId="28">
+  <w:num w:numId="28" w16cid:durableId="1552230084">
     <w:abstractNumId w:val="24"/>
   </w:num>
-  <w:num w:numId="29">
+  <w:num w:numId="29" w16cid:durableId="1909267261">
     <w:abstractNumId w:val="51"/>
   </w:num>
-  <w:num w:numId="30">
+  <w:num w:numId="30" w16cid:durableId="518471858">
     <w:abstractNumId w:val="13"/>
   </w:num>
-  <w:num w:numId="31">
+  <w:num w:numId="31" w16cid:durableId="326444876">
     <w:abstractNumId w:val="3"/>
   </w:num>
-  <w:num w:numId="32">
+  <w:num w:numId="32" w16cid:durableId="1166556598">
     <w:abstractNumId w:val="12"/>
   </w:num>
-  <w:num w:numId="33">
+  <w:num w:numId="33" w16cid:durableId="1376657903">
     <w:abstractNumId w:val="56"/>
   </w:num>
-  <w:num w:numId="34">
+  <w:num w:numId="34" w16cid:durableId="1959293355">
     <w:abstractNumId w:val="50"/>
   </w:num>
-  <w:num w:numId="35">
+  <w:num w:numId="35" w16cid:durableId="1657107479">
     <w:abstractNumId w:val="16"/>
   </w:num>
-  <w:num w:numId="36">
+  <w:num w:numId="36" w16cid:durableId="217598547">
     <w:abstractNumId w:val="22"/>
   </w:num>
-  <w:num w:numId="37">
+  <w:num w:numId="37" w16cid:durableId="1598829321">
     <w:abstractNumId w:val="34"/>
   </w:num>
-  <w:num w:numId="38">
+  <w:num w:numId="38" w16cid:durableId="805247134">
     <w:abstractNumId w:val="41"/>
   </w:num>
-  <w:num w:numId="39">
+  <w:num w:numId="39" w16cid:durableId="1116869405">
     <w:abstractNumId w:val="52"/>
   </w:num>
-  <w:num w:numId="40">
+  <w:num w:numId="40" w16cid:durableId="686902719">
     <w:abstractNumId w:val="45"/>
   </w:num>
-  <w:num w:numId="41">
+  <w:num w:numId="41" w16cid:durableId="1279530201">
     <w:abstractNumId w:val="23"/>
   </w:num>
-  <w:num w:numId="42">
+  <w:num w:numId="42" w16cid:durableId="1416514856">
     <w:abstractNumId w:val="47"/>
   </w:num>
-  <w:num w:numId="43">
+  <w:num w:numId="43" w16cid:durableId="289409136">
     <w:abstractNumId w:val="27"/>
   </w:num>
-  <w:num w:numId="44">
+  <w:num w:numId="44" w16cid:durableId="185564011">
     <w:abstractNumId w:val="5"/>
   </w:num>
-  <w:num w:numId="45">
+  <w:num w:numId="45" w16cid:durableId="315571027">
     <w:abstractNumId w:val="32"/>
   </w:num>
-  <w:num w:numId="46">
+  <w:num w:numId="46" w16cid:durableId="607158073">
     <w:abstractNumId w:val="21"/>
   </w:num>
-  <w:num w:numId="47">
+  <w:num w:numId="47" w16cid:durableId="1896621452">
     <w:abstractNumId w:val="44"/>
   </w:num>
-  <w:num w:numId="48">
+  <w:num w:numId="48" w16cid:durableId="876549028">
     <w:abstractNumId w:val="18"/>
   </w:num>
-  <w:num w:numId="49">
+  <w:num w:numId="49" w16cid:durableId="820344442">
     <w:abstractNumId w:val="57"/>
   </w:num>
-  <w:num w:numId="50">
+  <w:num w:numId="50" w16cid:durableId="132409546">
     <w:abstractNumId w:val="9"/>
   </w:num>
-  <w:num w:numId="51">
+  <w:num w:numId="51" w16cid:durableId="38282632">
     <w:abstractNumId w:val="14"/>
   </w:num>
-  <w:num w:numId="52">
+  <w:num w:numId="52" w16cid:durableId="979380873">
     <w:abstractNumId w:val="37"/>
   </w:num>
-  <w:num w:numId="53">
+  <w:num w:numId="53" w16cid:durableId="375617373">
     <w:abstractNumId w:val="2"/>
   </w:num>
-  <w:num w:numId="54">
+  <w:num w:numId="54" w16cid:durableId="927424256">
     <w:abstractNumId w:val="36"/>
   </w:num>
-  <w:num w:numId="55">
+  <w:num w:numId="55" w16cid:durableId="596982701">
     <w:abstractNumId w:val="49"/>
   </w:num>
-  <w:num w:numId="56">
+  <w:num w:numId="56" w16cid:durableId="999037474">
     <w:abstractNumId w:val="42"/>
   </w:num>
-  <w:num w:numId="57">
+  <w:num w:numId="57" w16cid:durableId="987050328">
     <w:abstractNumId w:val="33"/>
   </w:num>
-  <w:num w:numId="58">
+  <w:num w:numId="58" w16cid:durableId="79764948">
     <w:abstractNumId w:val="7"/>
   </w:num>
   <w:numIdMacAtCleanup w:val="58"/>
@@ -35690,7 +35801,7 @@
 </file>
 
 <file path=word/styles.xml><?xml version="1.0" encoding="utf-8"?>
-<w:styles xmlns:mc="http://schemas.openxmlformats.org/markup-compatibility/2006" xmlns:r="http://schemas.openxmlformats.org/officeDocument/2006/relationships" xmlns:w="http://schemas.openxmlformats.org/wordprocessingml/2006/main" xmlns:w14="http://schemas.microsoft.com/office/word/2010/wordml" xmlns:w15="http://schemas.microsoft.com/office/word/2012/wordml" mc:Ignorable="w14 w15">
+<w:styles xmlns:mc="http://schemas.openxmlformats.org/markup-compatibility/2006" xmlns:r="http://schemas.openxmlformats.org/officeDocument/2006/relationships" xmlns:w="http://schemas.openxmlformats.org/wordprocessingml/2006/main" xmlns:w14="http://schemas.microsoft.com/office/word/2010/wordml" xmlns:w15="http://schemas.microsoft.com/office/word/2012/wordml" xmlns:w16cex="http://schemas.microsoft.com/office/word/2018/wordml/cex" xmlns:w16cid="http://schemas.microsoft.com/office/word/2016/wordml/cid" xmlns:w16="http://schemas.microsoft.com/office/word/2018/wordml" xmlns:w16sdtdh="http://schemas.microsoft.com/office/word/2020/wordml/sdtdatahash" xmlns:w16se="http://schemas.microsoft.com/office/word/2015/wordml/symex" mc:Ignorable="w14 w15 w16se w16cid w16 w16cex w16sdtdh">
   <w:docDefaults>
     <w:rPrDefault>
       <w:rPr>
@@ -35702,7 +35813,7 @@
     </w:rPrDefault>
     <w:pPrDefault/>
   </w:docDefaults>
-  <w:latentStyles w:defLockedState="0" w:defUIPriority="99" w:defSemiHidden="0" w:defUnhideWhenUsed="0" w:defQFormat="0" w:count="371">
+  <w:latentStyles w:defLockedState="0" w:defUIPriority="99" w:defSemiHidden="0" w:defUnhideWhenUsed="0" w:defQFormat="0" w:count="376">
     <w:lsdException w:name="Normal" w:locked="1" w:uiPriority="0" w:qFormat="1"/>
     <w:lsdException w:name="heading 1" w:locked="1" w:uiPriority="9" w:qFormat="1"/>
     <w:lsdException w:name="heading 2" w:locked="1" w:uiPriority="9" w:qFormat="1"/>
@@ -36074,6 +36185,11 @@
     <w:lsdException w:name="List Table 5 Dark Accent 6" w:uiPriority="50"/>
     <w:lsdException w:name="List Table 6 Colorful Accent 6" w:uiPriority="51"/>
     <w:lsdException w:name="List Table 7 Colorful Accent 6" w:uiPriority="52"/>
+    <w:lsdException w:name="Mention" w:semiHidden="1" w:unhideWhenUsed="1"/>
+    <w:lsdException w:name="Smart Hyperlink" w:semiHidden="1" w:unhideWhenUsed="1"/>
+    <w:lsdException w:name="Hashtag" w:semiHidden="1" w:unhideWhenUsed="1"/>
+    <w:lsdException w:name="Unresolved Mention" w:semiHidden="1" w:unhideWhenUsed="1"/>
+    <w:lsdException w:name="Smart Link" w:semiHidden="1" w:unhideWhenUsed="1"/>
   </w:latentStyles>
   <w:style w:type="paragraph" w:default="1" w:styleId="Normal">
     <w:name w:val="Normal"/>
@@ -36703,11 +36819,11 @@
       </w:tblBorders>
     </w:tblPr>
   </w:style>
-  <w:style w:type="paragraph" w:styleId="Puesto">
+  <w:style w:type="paragraph" w:styleId="Ttulo">
     <w:name w:val="Title"/>
     <w:basedOn w:val="Normal"/>
     <w:next w:val="Normal"/>
-    <w:link w:val="PuestoCar"/>
+    <w:link w:val="TtuloCar"/>
     <w:uiPriority w:val="99"/>
     <w:qFormat/>
     <w:rsid w:val="00FF6968"/>
@@ -36725,10 +36841,10 @@
       <w:lang w:val="en-US" w:eastAsia="en-US"/>
     </w:rPr>
   </w:style>
-  <w:style w:type="character" w:customStyle="1" w:styleId="PuestoCar">
-    <w:name w:val="Puesto Car"/>
+  <w:style w:type="character" w:customStyle="1" w:styleId="TtuloCar">
+    <w:name w:val="Título Car"/>
     <w:basedOn w:val="Fuentedeprrafopredeter"/>
-    <w:link w:val="Puesto"/>
+    <w:link w:val="Ttulo"/>
     <w:uiPriority w:val="99"/>
     <w:locked/>
     <w:rsid w:val="00FF6968"/>
@@ -36740,7 +36856,7 @@
       <w:lang w:eastAsia="en-US"/>
     </w:rPr>
   </w:style>
-  <w:style w:type="paragraph" w:styleId="TtulodeTDC">
+  <w:style w:type="paragraph" w:styleId="TtuloTDC">
     <w:name w:val="TOC Heading"/>
     <w:basedOn w:val="Ttulo1"/>
     <w:next w:val="Normal"/>

</xml_diff>